<commit_message>
Add ability to unregister from an event
</commit_message>
<xml_diff>
--- a/Venimus Dev Diary.docx
+++ b/Venimus Dev Diary.docx
@@ -15,13 +15,17 @@
         <w:t xml:space="preserve"> Dev Diary</w:t>
       </w:r>
     </w:p>
-    <w:p/>
     <w:p>
       <w:pPr>
         <w:pStyle w:val="Heading1"/>
       </w:pPr>
-      <w:r>
-        <w:t>Monday 9</w:t>
+    </w:p>
+    <w:p>
+      <w:pPr>
+        <w:pStyle w:val="Heading1"/>
+      </w:pPr>
+      <w:r>
+        <w:t>Tuesday 10</w:t>
       </w:r>
       <w:r>
         <w:rPr>
@@ -35,19 +39,150 @@
     </w:p>
     <w:p>
       <w:r>
-        <w:t>Aim for today was to add support for the rendering of the markdown used in the descriptions of the groups and events.</w:t>
-      </w:r>
-    </w:p>
-    <w:p/>
-    <w:p>
-      <w:r>
-        <w:t>First decision is where the conversion into HTML should take place.  We can do it either in the APIs or the Fronten</w:t>
-      </w:r>
-      <w:r>
-        <w:t>d</w:t>
-      </w:r>
+        <w:t>Hooked up the button to allow a user to unregister from an event.  Although from the websites point of view we are issuing a delete command to the endpoint (</w:t>
+      </w:r>
+      <w:proofErr w:type="spellStart"/>
+      <w:r>
+        <w:rPr>
+          <w:rFonts w:ascii="Consolas" w:hAnsi="Consolas" w:cs="Consolas"/>
+          <w:color w:val="A31515"/>
+          <w:sz w:val="19"/>
+          <w:szCs w:val="19"/>
+        </w:rPr>
+        <w:t>api</w:t>
+      </w:r>
+      <w:proofErr w:type="spellEnd"/>
+      <w:r>
+        <w:rPr>
+          <w:rFonts w:ascii="Consolas" w:hAnsi="Consolas" w:cs="Consolas"/>
+          <w:color w:val="A31515"/>
+          <w:sz w:val="19"/>
+          <w:szCs w:val="19"/>
+        </w:rPr>
+        <w:t>/user/groups/</w:t>
+      </w:r>
+      <w:r>
+        <w:rPr>
+          <w:rFonts w:ascii="Consolas" w:hAnsi="Consolas" w:cs="Consolas"/>
+          <w:color w:val="000000"/>
+          <w:sz w:val="19"/>
+          <w:szCs w:val="19"/>
+        </w:rPr>
+        <w:t>{</w:t>
+      </w:r>
+      <w:proofErr w:type="spellStart"/>
+      <w:r>
+        <w:rPr>
+          <w:rFonts w:ascii="Consolas" w:hAnsi="Consolas" w:cs="Consolas"/>
+          <w:color w:val="000000"/>
+          <w:sz w:val="19"/>
+          <w:szCs w:val="19"/>
+        </w:rPr>
+        <w:t>groupSlug</w:t>
+      </w:r>
+      <w:proofErr w:type="spellEnd"/>
+      <w:r>
+        <w:rPr>
+          <w:rFonts w:ascii="Consolas" w:hAnsi="Consolas" w:cs="Consolas"/>
+          <w:color w:val="000000"/>
+          <w:sz w:val="19"/>
+          <w:szCs w:val="19"/>
+        </w:rPr>
+        <w:t>}</w:t>
+      </w:r>
+      <w:r>
+        <w:rPr>
+          <w:rFonts w:ascii="Consolas" w:hAnsi="Consolas" w:cs="Consolas"/>
+          <w:color w:val="A31515"/>
+          <w:sz w:val="19"/>
+          <w:szCs w:val="19"/>
+        </w:rPr>
+        <w:t>/Events/</w:t>
+      </w:r>
+      <w:r>
+        <w:rPr>
+          <w:rFonts w:ascii="Consolas" w:hAnsi="Consolas" w:cs="Consolas"/>
+          <w:color w:val="000000"/>
+          <w:sz w:val="19"/>
+          <w:szCs w:val="19"/>
+        </w:rPr>
+        <w:t>{</w:t>
+      </w:r>
+      <w:proofErr w:type="spellStart"/>
+      <w:r>
+        <w:rPr>
+          <w:rFonts w:ascii="Consolas" w:hAnsi="Consolas" w:cs="Consolas"/>
+          <w:color w:val="000000"/>
+          <w:sz w:val="19"/>
+          <w:szCs w:val="19"/>
+        </w:rPr>
+        <w:t>eventSlug</w:t>
+      </w:r>
+      <w:proofErr w:type="spellEnd"/>
+      <w:r>
+        <w:rPr>
+          <w:rFonts w:ascii="Consolas" w:hAnsi="Consolas" w:cs="Consolas"/>
+          <w:color w:val="000000"/>
+          <w:sz w:val="19"/>
+          <w:szCs w:val="19"/>
+        </w:rPr>
+        <w:t>}</w:t>
+      </w:r>
+      <w:r>
+        <w:rPr>
+          <w:rFonts w:ascii="Consolas" w:hAnsi="Consolas" w:cs="Consolas"/>
+          <w:color w:val="000000"/>
+          <w:sz w:val="19"/>
+          <w:szCs w:val="19"/>
+        </w:rPr>
+        <w:t>)</w:t>
+      </w:r>
+    </w:p>
+    <w:p>
+      <w:r>
+        <w:t>Internally we just update their registration record to say that they are no longer attending.  This means we can tell if a user has never signed up for the event, or if they were signed up but can no longer attend.</w:t>
+      </w:r>
+    </w:p>
+    <w:p>
       <w:bookmarkStart w:id="0" w:name="_GoBack"/>
       <w:bookmarkEnd w:id="0"/>
+    </w:p>
+    <w:p>
+      <w:r>
+        <w:t xml:space="preserve"> </w:t>
+      </w:r>
+    </w:p>
+    <w:p/>
+    <w:p>
+      <w:pPr>
+        <w:pStyle w:val="Heading1"/>
+      </w:pPr>
+      <w:r>
+        <w:t>Monday 9</w:t>
+      </w:r>
+      <w:r>
+        <w:rPr>
+          <w:vertAlign w:val="superscript"/>
+        </w:rPr>
+        <w:t>th</w:t>
+      </w:r>
+      <w:r>
+        <w:t xml:space="preserve"> Dec 2019</w:t>
+      </w:r>
+    </w:p>
+    <w:p>
+      <w:r>
+        <w:t>Aim for today was to add support for the rendering of the markdown used in the descriptions of the groups and events.</w:t>
+      </w:r>
+    </w:p>
+    <w:p/>
+    <w:p>
+      <w:r>
+        <w:t>First decision is where the conversion into HTML should take place.  We can do it either in the APIs or the Fronten</w:t>
+      </w:r>
+      <w:r>
+        <w:t>d</w:t>
+      </w:r>
       <w:r>
         <w:t xml:space="preserve">.  I think it makes sense to do it in the frontend as it’s possible that a </w:t>
       </w:r>
@@ -793,6 +928,28 @@
       <w:szCs w:val="32"/>
     </w:rPr>
   </w:style>
+  <w:style w:type="paragraph" w:styleId="Heading2">
+    <w:name w:val="heading 2"/>
+    <w:basedOn w:val="Normal"/>
+    <w:next w:val="Normal"/>
+    <w:link w:val="Heading2Char"/>
+    <w:uiPriority w:val="9"/>
+    <w:unhideWhenUsed/>
+    <w:qFormat/>
+    <w:rsid w:val="00A55517"/>
+    <w:pPr>
+      <w:keepNext/>
+      <w:keepLines/>
+      <w:spacing w:before="40" w:after="0"/>
+      <w:outlineLvl w:val="1"/>
+    </w:pPr>
+    <w:rPr>
+      <w:rFonts w:asciiTheme="majorHAnsi" w:eastAsiaTheme="majorEastAsia" w:hAnsiTheme="majorHAnsi" w:cstheme="majorBidi"/>
+      <w:color w:val="2F5496" w:themeColor="accent1" w:themeShade="BF"/>
+      <w:sz w:val="26"/>
+      <w:szCs w:val="26"/>
+    </w:rPr>
+  </w:style>
   <w:style w:type="character" w:default="1" w:styleId="DefaultParagraphFont">
     <w:name w:val="Default Paragraph Font"/>
     <w:uiPriority w:val="1"/>
@@ -865,6 +1022,19 @@
       <w:color w:val="2F5496" w:themeColor="accent1" w:themeShade="BF"/>
       <w:sz w:val="32"/>
       <w:szCs w:val="32"/>
+    </w:rPr>
+  </w:style>
+  <w:style w:type="character" w:customStyle="1" w:styleId="Heading2Char">
+    <w:name w:val="Heading 2 Char"/>
+    <w:basedOn w:val="DefaultParagraphFont"/>
+    <w:link w:val="Heading2"/>
+    <w:uiPriority w:val="9"/>
+    <w:rsid w:val="00A55517"/>
+    <w:rPr>
+      <w:rFonts w:asciiTheme="majorHAnsi" w:eastAsiaTheme="majorEastAsia" w:hAnsiTheme="majorHAnsi" w:cstheme="majorBidi"/>
+      <w:color w:val="2F5496" w:themeColor="accent1" w:themeShade="BF"/>
+      <w:sz w:val="26"/>
+      <w:szCs w:val="26"/>
     </w:rPr>
   </w:style>
 </w:styles>

</xml_diff>

<commit_message>
Simplify event registration API
</commit_message>
<xml_diff>
--- a/Venimus Dev Diary.docx
+++ b/Venimus Dev Diary.docx
@@ -25,7 +25,7 @@
         <w:pStyle w:val="Heading1"/>
       </w:pPr>
       <w:r>
-        <w:t>Tuesday 10</w:t>
+        <w:t>Wednesday 11</w:t>
       </w:r>
       <w:r>
         <w:rPr>
@@ -39,114 +39,246 @@
     </w:p>
     <w:p>
       <w:r>
-        <w:t>Hooked up the button to allow a user to unregister from an event.  Although from the websites point of view we are issuing a delete command to the endpoint (</w:t>
-      </w:r>
-      <w:proofErr w:type="spellStart"/>
-      <w:r>
-        <w:rPr>
-          <w:rFonts w:ascii="Consolas" w:hAnsi="Consolas" w:cs="Consolas"/>
-          <w:color w:val="A31515"/>
-          <w:sz w:val="19"/>
-          <w:szCs w:val="19"/>
-        </w:rPr>
-        <w:t>api</w:t>
-      </w:r>
-      <w:proofErr w:type="spellEnd"/>
-      <w:r>
-        <w:rPr>
-          <w:rFonts w:ascii="Consolas" w:hAnsi="Consolas" w:cs="Consolas"/>
-          <w:color w:val="A31515"/>
-          <w:sz w:val="19"/>
-          <w:szCs w:val="19"/>
-        </w:rPr>
-        <w:t>/user/groups/</w:t>
-      </w:r>
-      <w:r>
-        <w:rPr>
-          <w:rFonts w:ascii="Consolas" w:hAnsi="Consolas" w:cs="Consolas"/>
-          <w:color w:val="000000"/>
-          <w:sz w:val="19"/>
-          <w:szCs w:val="19"/>
-        </w:rPr>
-        <w:t>{</w:t>
-      </w:r>
-      <w:proofErr w:type="spellStart"/>
-      <w:r>
-        <w:rPr>
-          <w:rFonts w:ascii="Consolas" w:hAnsi="Consolas" w:cs="Consolas"/>
-          <w:color w:val="000000"/>
-          <w:sz w:val="19"/>
-          <w:szCs w:val="19"/>
-        </w:rPr>
-        <w:t>groupSlug</w:t>
-      </w:r>
-      <w:proofErr w:type="spellEnd"/>
-      <w:r>
-        <w:rPr>
-          <w:rFonts w:ascii="Consolas" w:hAnsi="Consolas" w:cs="Consolas"/>
-          <w:color w:val="000000"/>
-          <w:sz w:val="19"/>
-          <w:szCs w:val="19"/>
-        </w:rPr>
-        <w:t>}</w:t>
-      </w:r>
-      <w:r>
-        <w:rPr>
-          <w:rFonts w:ascii="Consolas" w:hAnsi="Consolas" w:cs="Consolas"/>
-          <w:color w:val="A31515"/>
-          <w:sz w:val="19"/>
-          <w:szCs w:val="19"/>
-        </w:rPr>
-        <w:t>/Events/</w:t>
-      </w:r>
-      <w:r>
-        <w:rPr>
-          <w:rFonts w:ascii="Consolas" w:hAnsi="Consolas" w:cs="Consolas"/>
-          <w:color w:val="000000"/>
-          <w:sz w:val="19"/>
-          <w:szCs w:val="19"/>
-        </w:rPr>
-        <w:t>{</w:t>
-      </w:r>
-      <w:proofErr w:type="spellStart"/>
-      <w:r>
-        <w:rPr>
-          <w:rFonts w:ascii="Consolas" w:hAnsi="Consolas" w:cs="Consolas"/>
-          <w:color w:val="000000"/>
-          <w:sz w:val="19"/>
-          <w:szCs w:val="19"/>
-        </w:rPr>
-        <w:t>eventSlug</w:t>
-      </w:r>
-      <w:proofErr w:type="spellEnd"/>
-      <w:r>
-        <w:rPr>
-          <w:rFonts w:ascii="Consolas" w:hAnsi="Consolas" w:cs="Consolas"/>
-          <w:color w:val="000000"/>
-          <w:sz w:val="19"/>
-          <w:szCs w:val="19"/>
-        </w:rPr>
-        <w:t>}</w:t>
-      </w:r>
-      <w:r>
-        <w:rPr>
-          <w:rFonts w:ascii="Consolas" w:hAnsi="Consolas" w:cs="Consolas"/>
-          <w:color w:val="000000"/>
-          <w:sz w:val="19"/>
-          <w:szCs w:val="19"/>
-        </w:rPr>
-        <w:t>)</w:t>
-      </w:r>
-    </w:p>
-    <w:p>
-      <w:r>
-        <w:t>Internally we just update their registration record to say that they are no longer attending.  This means we can tell if a user has never signed up for the event, or if they were signed up but can no longer attend.</w:t>
-      </w:r>
-    </w:p>
-    <w:p>
+        <w:t xml:space="preserve">Hooked up the amend registration details button.  Decided to simplify things by combining the POST and PUT methods for CREATE/AMENDED event registration into a single PUT method.  </w:t>
+      </w:r>
+    </w:p>
+    <w:p>
+      <w:r>
+        <w:t>Next step it to make the registration questions a bit more generic.  Currently we ask the following three questions:</w:t>
+      </w:r>
+    </w:p>
+    <w:p>
+      <w:pPr>
+        <w:pStyle w:val="ListParagraph"/>
+        <w:numPr>
+          <w:ilvl w:val="0"/>
+          <w:numId w:val="2"/>
+        </w:numPr>
+      </w:pPr>
+      <w:r>
+        <w:t>Number of Guests</w:t>
+      </w:r>
+    </w:p>
+    <w:p>
+      <w:pPr>
+        <w:pStyle w:val="ListParagraph"/>
+        <w:numPr>
+          <w:ilvl w:val="0"/>
+          <w:numId w:val="2"/>
+        </w:numPr>
+      </w:pPr>
+      <w:r>
+        <w:t>Dietary Requirements</w:t>
+      </w:r>
+    </w:p>
+    <w:p>
+      <w:pPr>
+        <w:pStyle w:val="ListParagraph"/>
+        <w:numPr>
+          <w:ilvl w:val="0"/>
+          <w:numId w:val="2"/>
+        </w:numPr>
+      </w:pPr>
+      <w:r>
+        <w:t xml:space="preserve">Message </w:t>
+      </w:r>
+      <w:proofErr w:type="gramStart"/>
+      <w:r>
+        <w:t>To</w:t>
+      </w:r>
+      <w:proofErr w:type="gramEnd"/>
+      <w:r>
+        <w:t xml:space="preserve"> Organiser</w:t>
+      </w:r>
+    </w:p>
+    <w:p>
+      <w:r>
+        <w:t>It would be nice to make this more generic so that in the future the group owner can define their own questions.</w:t>
+      </w:r>
       <w:bookmarkStart w:id="0" w:name="_GoBack"/>
       <w:bookmarkEnd w:id="0"/>
     </w:p>
+    <w:p/>
+    <w:p>
+      <w:pPr>
+        <w:pStyle w:val="Heading1"/>
+      </w:pPr>
+      <w:r>
+        <w:t>Tuesday 10</w:t>
+      </w:r>
+      <w:r>
+        <w:rPr>
+          <w:vertAlign w:val="superscript"/>
+        </w:rPr>
+        <w:t>th</w:t>
+      </w:r>
+      <w:r>
+        <w:t xml:space="preserve"> Dec 2019</w:t>
+      </w:r>
+    </w:p>
+    <w:p>
+      <w:r>
+        <w:t>Hooked up the button to allow a user to unregister from an event.  Although from the websites point of view we are issuing a delete command to the endpoint (</w:t>
+      </w:r>
+      <w:proofErr w:type="spellStart"/>
+      <w:r>
+        <w:rPr>
+          <w:rFonts w:ascii="Consolas" w:hAnsi="Consolas" w:cs="Consolas"/>
+          <w:color w:val="A31515"/>
+          <w:sz w:val="19"/>
+          <w:szCs w:val="19"/>
+        </w:rPr>
+        <w:t>api</w:t>
+      </w:r>
+      <w:proofErr w:type="spellEnd"/>
+      <w:r>
+        <w:rPr>
+          <w:rFonts w:ascii="Consolas" w:hAnsi="Consolas" w:cs="Consolas"/>
+          <w:color w:val="A31515"/>
+          <w:sz w:val="19"/>
+          <w:szCs w:val="19"/>
+        </w:rPr>
+        <w:t>/user/groups/</w:t>
+      </w:r>
+      <w:r>
+        <w:rPr>
+          <w:rFonts w:ascii="Consolas" w:hAnsi="Consolas" w:cs="Consolas"/>
+          <w:color w:val="000000"/>
+          <w:sz w:val="19"/>
+          <w:szCs w:val="19"/>
+        </w:rPr>
+        <w:t>{</w:t>
+      </w:r>
+      <w:proofErr w:type="spellStart"/>
+      <w:r>
+        <w:rPr>
+          <w:rFonts w:ascii="Consolas" w:hAnsi="Consolas" w:cs="Consolas"/>
+          <w:color w:val="000000"/>
+          <w:sz w:val="19"/>
+          <w:szCs w:val="19"/>
+        </w:rPr>
+        <w:t>groupSlug</w:t>
+      </w:r>
+      <w:proofErr w:type="spellEnd"/>
+      <w:r>
+        <w:rPr>
+          <w:rFonts w:ascii="Consolas" w:hAnsi="Consolas" w:cs="Consolas"/>
+          <w:color w:val="000000"/>
+          <w:sz w:val="19"/>
+          <w:szCs w:val="19"/>
+        </w:rPr>
+        <w:t>}</w:t>
+      </w:r>
+      <w:r>
+        <w:rPr>
+          <w:rFonts w:ascii="Consolas" w:hAnsi="Consolas" w:cs="Consolas"/>
+          <w:color w:val="A31515"/>
+          <w:sz w:val="19"/>
+          <w:szCs w:val="19"/>
+        </w:rPr>
+        <w:t>/Events/</w:t>
+      </w:r>
+      <w:r>
+        <w:rPr>
+          <w:rFonts w:ascii="Consolas" w:hAnsi="Consolas" w:cs="Consolas"/>
+          <w:color w:val="000000"/>
+          <w:sz w:val="19"/>
+          <w:szCs w:val="19"/>
+        </w:rPr>
+        <w:t>{</w:t>
+      </w:r>
+      <w:proofErr w:type="spellStart"/>
+      <w:r>
+        <w:rPr>
+          <w:rFonts w:ascii="Consolas" w:hAnsi="Consolas" w:cs="Consolas"/>
+          <w:color w:val="000000"/>
+          <w:sz w:val="19"/>
+          <w:szCs w:val="19"/>
+        </w:rPr>
+        <w:t>eventSlug</w:t>
+      </w:r>
+      <w:proofErr w:type="spellEnd"/>
+      <w:r>
+        <w:rPr>
+          <w:rFonts w:ascii="Consolas" w:hAnsi="Consolas" w:cs="Consolas"/>
+          <w:color w:val="000000"/>
+          <w:sz w:val="19"/>
+          <w:szCs w:val="19"/>
+        </w:rPr>
+        <w:t>})</w:t>
+      </w:r>
+    </w:p>
+    <w:p>
+      <w:r>
+        <w:t>Internally we just update their registration record to say that they are no longer attending.  This means we can tell if a user has never signed up for the event, or if they were signed up but can no longer attend.</w:t>
+      </w:r>
+    </w:p>
+    <w:p/>
+    <w:p>
+      <w:r>
+        <w:t xml:space="preserve">The view members button on the </w:t>
+      </w:r>
+      <w:proofErr w:type="spellStart"/>
+      <w:r>
+        <w:t>MyGroups</w:t>
+      </w:r>
+      <w:proofErr w:type="spellEnd"/>
+      <w:r>
+        <w:t xml:space="preserve"> page is now hidden if the user doesn’t have access to call the API.  (They must be either a system administrator or be an approved member of the group)</w:t>
+      </w:r>
+    </w:p>
+    <w:p/>
+    <w:p>
+      <w:r>
+        <w:t>I’m now wondering if I need to change the design of the APIs slightly.  Instead of having multiple APIs to return a list of groups, I think we need just one, but it also contains a list of available actions you can carry out on the group.</w:t>
+      </w:r>
+    </w:p>
+    <w:p>
+      <w:r>
+        <w:t>For example:</w:t>
+      </w:r>
+    </w:p>
+    <w:p>
+      <w:pPr>
+        <w:pStyle w:val="ListParagraph"/>
+        <w:numPr>
+          <w:ilvl w:val="0"/>
+          <w:numId w:val="1"/>
+        </w:numPr>
+      </w:pPr>
+      <w:r>
+        <w:t>Join Group</w:t>
+      </w:r>
+    </w:p>
+    <w:p>
+      <w:pPr>
+        <w:pStyle w:val="ListParagraph"/>
+        <w:numPr>
+          <w:ilvl w:val="0"/>
+          <w:numId w:val="1"/>
+        </w:numPr>
+      </w:pPr>
+      <w:r>
+        <w:t>View Members</w:t>
+      </w:r>
+    </w:p>
+    <w:p>
+      <w:pPr>
+        <w:pStyle w:val="ListParagraph"/>
+        <w:numPr>
+          <w:ilvl w:val="0"/>
+          <w:numId w:val="1"/>
+        </w:numPr>
+      </w:pPr>
+      <w:r>
+        <w:t>Leave Group</w:t>
+      </w:r>
+    </w:p>
+    <w:p>
+      <w:r>
+        <w:t>The API might need a new parameter to be able to specify if you only want to see groups you are/aren’t a member of.</w:t>
+      </w:r>
+    </w:p>
     <w:p>
       <w:r>
         <w:t xml:space="preserve"> </w:t>
@@ -158,6 +290,7 @@
         <w:pStyle w:val="Heading1"/>
       </w:pPr>
       <w:r>
+        <w:lastRenderedPageBreak/>
         <w:t>Monday 9</w:t>
       </w:r>
       <w:r>
@@ -506,6 +639,243 @@
     </w:sectPr>
   </w:body>
 </w:document>
+</file>
+
+<file path=word/numbering.xml><?xml version="1.0" encoding="utf-8"?>
+<w:numbering xmlns:wpc="http://schemas.microsoft.com/office/word/2010/wordprocessingCanvas" xmlns:cx="http://schemas.microsoft.com/office/drawing/2014/chartex" xmlns:cx1="http://schemas.microsoft.com/office/drawing/2015/9/8/chartex" xmlns:cx2="http://schemas.microsoft.com/office/drawing/2015/10/21/chartex" xmlns:cx3="http://schemas.microsoft.com/office/drawing/2016/5/9/chartex" xmlns:cx4="http://schemas.microsoft.com/office/drawing/2016/5/10/chartex" xmlns:cx5="http://schemas.microsoft.com/office/drawing/2016/5/11/chartex" xmlns:cx6="http://schemas.microsoft.com/office/drawing/2016/5/12/chartex" xmlns:cx7="http://schemas.microsoft.com/office/drawing/2016/5/13/chartex" xmlns:cx8="http://schemas.microsoft.com/office/drawing/2016/5/14/chartex" xmlns:mc="http://schemas.openxmlformats.org/markup-compatibility/2006" xmlns:aink="http://schemas.microsoft.com/office/drawing/2016/ink" xmlns:am3d="http://schemas.microsoft.com/office/drawing/2017/model3d" xmlns:o="urn:schemas-microsoft-com:office:office" xmlns:r="http://schemas.openxmlformats.org/officeDocument/2006/relationships" xmlns:m="http://schemas.openxmlformats.org/officeDocument/2006/math" xmlns:v="urn:schemas-microsoft-com:vml" xmlns:wp14="http://schemas.microsoft.com/office/word/2010/wordprocessingDrawing" xmlns:wp="http://schemas.openxmlformats.org/drawingml/2006/wordprocessingDrawing" xmlns:w10="urn:schemas-microsoft-com:office:word" xmlns:w="http://schemas.openxmlformats.org/wordprocessingml/2006/main" xmlns:w14="http://schemas.microsoft.com/office/word/2010/wordml" xmlns:w15="http://schemas.microsoft.com/office/word/2012/wordml" xmlns:w16cid="http://schemas.microsoft.com/office/word/2016/wordml/cid" xmlns:w16se="http://schemas.microsoft.com/office/word/2015/wordml/symex" xmlns:wpg="http://schemas.microsoft.com/office/word/2010/wordprocessingGroup" xmlns:wpi="http://schemas.microsoft.com/office/word/2010/wordprocessingInk" xmlns:wne="http://schemas.microsoft.com/office/word/2006/wordml" xmlns:wps="http://schemas.microsoft.com/office/word/2010/wordprocessingShape" mc:Ignorable="w14 w15 w16se w16cid wp14">
+  <w:abstractNum w:abstractNumId="0" w15:restartNumberingAfterBreak="0">
+    <w:nsid w:val="08334DC9"/>
+    <w:multiLevelType w:val="hybridMultilevel"/>
+    <w:tmpl w:val="DA7EC93C"/>
+    <w:lvl w:ilvl="0" w:tplc="08090001">
+      <w:start w:val="1"/>
+      <w:numFmt w:val="bullet"/>
+      <w:lvlText w:val=""/>
+      <w:lvlJc w:val="left"/>
+      <w:pPr>
+        <w:ind w:left="720" w:hanging="360"/>
+      </w:pPr>
+      <w:rPr>
+        <w:rFonts w:ascii="Symbol" w:hAnsi="Symbol" w:hint="default"/>
+      </w:rPr>
+    </w:lvl>
+    <w:lvl w:ilvl="1" w:tplc="08090003" w:tentative="1">
+      <w:start w:val="1"/>
+      <w:numFmt w:val="bullet"/>
+      <w:lvlText w:val="o"/>
+      <w:lvlJc w:val="left"/>
+      <w:pPr>
+        <w:ind w:left="1440" w:hanging="360"/>
+      </w:pPr>
+      <w:rPr>
+        <w:rFonts w:ascii="Courier New" w:hAnsi="Courier New" w:cs="Courier New" w:hint="default"/>
+      </w:rPr>
+    </w:lvl>
+    <w:lvl w:ilvl="2" w:tplc="08090005" w:tentative="1">
+      <w:start w:val="1"/>
+      <w:numFmt w:val="bullet"/>
+      <w:lvlText w:val=""/>
+      <w:lvlJc w:val="left"/>
+      <w:pPr>
+        <w:ind w:left="2160" w:hanging="360"/>
+      </w:pPr>
+      <w:rPr>
+        <w:rFonts w:ascii="Wingdings" w:hAnsi="Wingdings" w:hint="default"/>
+      </w:rPr>
+    </w:lvl>
+    <w:lvl w:ilvl="3" w:tplc="08090001" w:tentative="1">
+      <w:start w:val="1"/>
+      <w:numFmt w:val="bullet"/>
+      <w:lvlText w:val=""/>
+      <w:lvlJc w:val="left"/>
+      <w:pPr>
+        <w:ind w:left="2880" w:hanging="360"/>
+      </w:pPr>
+      <w:rPr>
+        <w:rFonts w:ascii="Symbol" w:hAnsi="Symbol" w:hint="default"/>
+      </w:rPr>
+    </w:lvl>
+    <w:lvl w:ilvl="4" w:tplc="08090003" w:tentative="1">
+      <w:start w:val="1"/>
+      <w:numFmt w:val="bullet"/>
+      <w:lvlText w:val="o"/>
+      <w:lvlJc w:val="left"/>
+      <w:pPr>
+        <w:ind w:left="3600" w:hanging="360"/>
+      </w:pPr>
+      <w:rPr>
+        <w:rFonts w:ascii="Courier New" w:hAnsi="Courier New" w:cs="Courier New" w:hint="default"/>
+      </w:rPr>
+    </w:lvl>
+    <w:lvl w:ilvl="5" w:tplc="08090005" w:tentative="1">
+      <w:start w:val="1"/>
+      <w:numFmt w:val="bullet"/>
+      <w:lvlText w:val=""/>
+      <w:lvlJc w:val="left"/>
+      <w:pPr>
+        <w:ind w:left="4320" w:hanging="360"/>
+      </w:pPr>
+      <w:rPr>
+        <w:rFonts w:ascii="Wingdings" w:hAnsi="Wingdings" w:hint="default"/>
+      </w:rPr>
+    </w:lvl>
+    <w:lvl w:ilvl="6" w:tplc="08090001" w:tentative="1">
+      <w:start w:val="1"/>
+      <w:numFmt w:val="bullet"/>
+      <w:lvlText w:val=""/>
+      <w:lvlJc w:val="left"/>
+      <w:pPr>
+        <w:ind w:left="5040" w:hanging="360"/>
+      </w:pPr>
+      <w:rPr>
+        <w:rFonts w:ascii="Symbol" w:hAnsi="Symbol" w:hint="default"/>
+      </w:rPr>
+    </w:lvl>
+    <w:lvl w:ilvl="7" w:tplc="08090003" w:tentative="1">
+      <w:start w:val="1"/>
+      <w:numFmt w:val="bullet"/>
+      <w:lvlText w:val="o"/>
+      <w:lvlJc w:val="left"/>
+      <w:pPr>
+        <w:ind w:left="5760" w:hanging="360"/>
+      </w:pPr>
+      <w:rPr>
+        <w:rFonts w:ascii="Courier New" w:hAnsi="Courier New" w:cs="Courier New" w:hint="default"/>
+      </w:rPr>
+    </w:lvl>
+    <w:lvl w:ilvl="8" w:tplc="08090005" w:tentative="1">
+      <w:start w:val="1"/>
+      <w:numFmt w:val="bullet"/>
+      <w:lvlText w:val=""/>
+      <w:lvlJc w:val="left"/>
+      <w:pPr>
+        <w:ind w:left="6480" w:hanging="360"/>
+      </w:pPr>
+      <w:rPr>
+        <w:rFonts w:ascii="Wingdings" w:hAnsi="Wingdings" w:hint="default"/>
+      </w:rPr>
+    </w:lvl>
+  </w:abstractNum>
+  <w:abstractNum w:abstractNumId="1" w15:restartNumberingAfterBreak="0">
+    <w:nsid w:val="302365E8"/>
+    <w:multiLevelType w:val="hybridMultilevel"/>
+    <w:tmpl w:val="81426026"/>
+    <w:lvl w:ilvl="0" w:tplc="08090001">
+      <w:start w:val="1"/>
+      <w:numFmt w:val="bullet"/>
+      <w:lvlText w:val=""/>
+      <w:lvlJc w:val="left"/>
+      <w:pPr>
+        <w:ind w:left="720" w:hanging="360"/>
+      </w:pPr>
+      <w:rPr>
+        <w:rFonts w:ascii="Symbol" w:hAnsi="Symbol" w:hint="default"/>
+      </w:rPr>
+    </w:lvl>
+    <w:lvl w:ilvl="1" w:tplc="08090003" w:tentative="1">
+      <w:start w:val="1"/>
+      <w:numFmt w:val="bullet"/>
+      <w:lvlText w:val="o"/>
+      <w:lvlJc w:val="left"/>
+      <w:pPr>
+        <w:ind w:left="1440" w:hanging="360"/>
+      </w:pPr>
+      <w:rPr>
+        <w:rFonts w:ascii="Courier New" w:hAnsi="Courier New" w:cs="Courier New" w:hint="default"/>
+      </w:rPr>
+    </w:lvl>
+    <w:lvl w:ilvl="2" w:tplc="08090005" w:tentative="1">
+      <w:start w:val="1"/>
+      <w:numFmt w:val="bullet"/>
+      <w:lvlText w:val=""/>
+      <w:lvlJc w:val="left"/>
+      <w:pPr>
+        <w:ind w:left="2160" w:hanging="360"/>
+      </w:pPr>
+      <w:rPr>
+        <w:rFonts w:ascii="Wingdings" w:hAnsi="Wingdings" w:hint="default"/>
+      </w:rPr>
+    </w:lvl>
+    <w:lvl w:ilvl="3" w:tplc="08090001" w:tentative="1">
+      <w:start w:val="1"/>
+      <w:numFmt w:val="bullet"/>
+      <w:lvlText w:val=""/>
+      <w:lvlJc w:val="left"/>
+      <w:pPr>
+        <w:ind w:left="2880" w:hanging="360"/>
+      </w:pPr>
+      <w:rPr>
+        <w:rFonts w:ascii="Symbol" w:hAnsi="Symbol" w:hint="default"/>
+      </w:rPr>
+    </w:lvl>
+    <w:lvl w:ilvl="4" w:tplc="08090003" w:tentative="1">
+      <w:start w:val="1"/>
+      <w:numFmt w:val="bullet"/>
+      <w:lvlText w:val="o"/>
+      <w:lvlJc w:val="left"/>
+      <w:pPr>
+        <w:ind w:left="3600" w:hanging="360"/>
+      </w:pPr>
+      <w:rPr>
+        <w:rFonts w:ascii="Courier New" w:hAnsi="Courier New" w:cs="Courier New" w:hint="default"/>
+      </w:rPr>
+    </w:lvl>
+    <w:lvl w:ilvl="5" w:tplc="08090005" w:tentative="1">
+      <w:start w:val="1"/>
+      <w:numFmt w:val="bullet"/>
+      <w:lvlText w:val=""/>
+      <w:lvlJc w:val="left"/>
+      <w:pPr>
+        <w:ind w:left="4320" w:hanging="360"/>
+      </w:pPr>
+      <w:rPr>
+        <w:rFonts w:ascii="Wingdings" w:hAnsi="Wingdings" w:hint="default"/>
+      </w:rPr>
+    </w:lvl>
+    <w:lvl w:ilvl="6" w:tplc="08090001" w:tentative="1">
+      <w:start w:val="1"/>
+      <w:numFmt w:val="bullet"/>
+      <w:lvlText w:val=""/>
+      <w:lvlJc w:val="left"/>
+      <w:pPr>
+        <w:ind w:left="5040" w:hanging="360"/>
+      </w:pPr>
+      <w:rPr>
+        <w:rFonts w:ascii="Symbol" w:hAnsi="Symbol" w:hint="default"/>
+      </w:rPr>
+    </w:lvl>
+    <w:lvl w:ilvl="7" w:tplc="08090003" w:tentative="1">
+      <w:start w:val="1"/>
+      <w:numFmt w:val="bullet"/>
+      <w:lvlText w:val="o"/>
+      <w:lvlJc w:val="left"/>
+      <w:pPr>
+        <w:ind w:left="5760" w:hanging="360"/>
+      </w:pPr>
+      <w:rPr>
+        <w:rFonts w:ascii="Courier New" w:hAnsi="Courier New" w:cs="Courier New" w:hint="default"/>
+      </w:rPr>
+    </w:lvl>
+    <w:lvl w:ilvl="8" w:tplc="08090005" w:tentative="1">
+      <w:start w:val="1"/>
+      <w:numFmt w:val="bullet"/>
+      <w:lvlText w:val=""/>
+      <w:lvlJc w:val="left"/>
+      <w:pPr>
+        <w:ind w:left="6480" w:hanging="360"/>
+      </w:pPr>
+      <w:rPr>
+        <w:rFonts w:ascii="Wingdings" w:hAnsi="Wingdings" w:hint="default"/>
+      </w:rPr>
+    </w:lvl>
+  </w:abstractNum>
+  <w:num w:numId="1">
+    <w:abstractNumId w:val="1"/>
+  </w:num>
+  <w:num w:numId="2">
+    <w:abstractNumId w:val="0"/>
+  </w:num>
+</w:numbering>
 </file>
 
 <file path=word/styles.xml><?xml version="1.0" encoding="utf-8"?>
@@ -1037,6 +1407,17 @@
       <w:szCs w:val="26"/>
     </w:rPr>
   </w:style>
+  <w:style w:type="paragraph" w:styleId="ListParagraph">
+    <w:name w:val="List Paragraph"/>
+    <w:basedOn w:val="Normal"/>
+    <w:uiPriority w:val="34"/>
+    <w:qFormat/>
+    <w:rsid w:val="005462C4"/>
+    <w:pPr>
+      <w:ind w:left="720"/>
+      <w:contextualSpacing/>
+    </w:pPr>
+  </w:style>
 </w:styles>
 </file>
 

</xml_diff>

<commit_message>
Start to make questions generic
</commit_message>
<xml_diff>
--- a/Venimus Dev Diary.docx
+++ b/Venimus Dev Diary.docx
@@ -19,7 +19,132 @@
       <w:pPr>
         <w:pStyle w:val="Heading1"/>
       </w:pPr>
-    </w:p>
+      <w:r>
+        <w:t>Thursday 12</w:t>
+      </w:r>
+      <w:r>
+        <w:rPr>
+          <w:vertAlign w:val="superscript"/>
+        </w:rPr>
+        <w:t>th</w:t>
+      </w:r>
+      <w:r>
+        <w:t xml:space="preserve"> Dec 2019</w:t>
+      </w:r>
+    </w:p>
+    <w:p>
+      <w:pPr>
+        <w:pStyle w:val="Heading1"/>
+        <w:rPr>
+          <w:rFonts w:asciiTheme="minorHAnsi" w:eastAsiaTheme="minorHAnsi" w:hAnsiTheme="minorHAnsi" w:cstheme="minorBidi"/>
+          <w:color w:val="auto"/>
+          <w:sz w:val="22"/>
+          <w:szCs w:val="22"/>
+        </w:rPr>
+      </w:pPr>
+      <w:r>
+        <w:rPr>
+          <w:rFonts w:asciiTheme="minorHAnsi" w:eastAsiaTheme="minorHAnsi" w:hAnsiTheme="minorHAnsi" w:cstheme="minorBidi"/>
+          <w:color w:val="auto"/>
+          <w:sz w:val="22"/>
+          <w:szCs w:val="22"/>
+        </w:rPr>
+        <w:t xml:space="preserve">Started making the event registration questions more generic.  </w:t>
+      </w:r>
+      <w:r>
+        <w:rPr>
+          <w:rFonts w:asciiTheme="minorHAnsi" w:eastAsiaTheme="minorHAnsi" w:hAnsiTheme="minorHAnsi" w:cstheme="minorBidi"/>
+          <w:color w:val="auto"/>
+          <w:sz w:val="22"/>
+          <w:szCs w:val="22"/>
+        </w:rPr>
+        <w:t>Created a new Question model with the following properties</w:t>
+      </w:r>
+      <w:r>
+        <w:rPr>
+          <w:rFonts w:asciiTheme="minorHAnsi" w:eastAsiaTheme="minorHAnsi" w:hAnsiTheme="minorHAnsi" w:cstheme="minorBidi"/>
+          <w:color w:val="auto"/>
+          <w:sz w:val="22"/>
+          <w:szCs w:val="22"/>
+        </w:rPr>
+        <w:t>:</w:t>
+      </w:r>
+    </w:p>
+    <w:p>
+      <w:pPr>
+        <w:pStyle w:val="ListParagraph"/>
+        <w:numPr>
+          <w:ilvl w:val="0"/>
+          <w:numId w:val="3"/>
+        </w:numPr>
+      </w:pPr>
+      <w:r>
+        <w:t>Code</w:t>
+      </w:r>
+    </w:p>
+    <w:p>
+      <w:pPr>
+        <w:pStyle w:val="ListParagraph"/>
+        <w:numPr>
+          <w:ilvl w:val="0"/>
+          <w:numId w:val="3"/>
+        </w:numPr>
+      </w:pPr>
+      <w:r>
+        <w:t>Caption</w:t>
+      </w:r>
+    </w:p>
+    <w:p>
+      <w:pPr>
+        <w:pStyle w:val="ListParagraph"/>
+        <w:numPr>
+          <w:ilvl w:val="0"/>
+          <w:numId w:val="3"/>
+        </w:numPr>
+      </w:pPr>
+      <w:proofErr w:type="spellStart"/>
+      <w:r>
+        <w:t>QuestionType</w:t>
+      </w:r>
+      <w:proofErr w:type="spellEnd"/>
+    </w:p>
+    <w:p>
+      <w:r>
+        <w:t xml:space="preserve">The question type will be values such as Text, </w:t>
+      </w:r>
+      <w:proofErr w:type="spellStart"/>
+      <w:r>
+        <w:t>YesNo</w:t>
+      </w:r>
+      <w:proofErr w:type="spellEnd"/>
+      <w:r>
+        <w:t>, Date etc.</w:t>
+      </w:r>
+    </w:p>
+    <w:p>
+      <w:r>
+        <w:t xml:space="preserve">Number of guests is a special type of question, with a question type of </w:t>
+      </w:r>
+      <w:proofErr w:type="spellStart"/>
+      <w:r>
+        <w:t>NumberOfGuests</w:t>
+      </w:r>
+      <w:proofErr w:type="spellEnd"/>
+      <w:r>
+        <w:t xml:space="preserve">.  </w:t>
+      </w:r>
+    </w:p>
+    <w:p>
+      <w:r>
+        <w:t>Some types might require</w:t>
+      </w:r>
+      <w:bookmarkStart w:id="0" w:name="_GoBack"/>
+      <w:bookmarkEnd w:id="0"/>
+      <w:r>
+        <w:t xml:space="preserve"> additional properties, such as a poll, or the maximum number of guests.</w:t>
+      </w:r>
+    </w:p>
+    <w:p/>
     <w:p>
       <w:pPr>
         <w:pStyle w:val="Heading1"/>
@@ -95,8 +220,6 @@
       <w:r>
         <w:t>It would be nice to make this more generic so that in the future the group owner can define their own questions.</w:t>
       </w:r>
-      <w:bookmarkStart w:id="0" w:name="_GoBack"/>
-      <w:bookmarkEnd w:id="0"/>
     </w:p>
     <w:p/>
     <w:p>
@@ -230,6 +353,7 @@
     <w:p/>
     <w:p>
       <w:r>
+        <w:lastRenderedPageBreak/>
         <w:t>I’m now wondering if I need to change the design of the APIs slightly.  Instead of having multiple APIs to return a list of groups, I think we need just one, but it also contains a list of available actions you can carry out on the group.</w:t>
       </w:r>
     </w:p>
@@ -290,7 +414,6 @@
         <w:pStyle w:val="Heading1"/>
       </w:pPr>
       <w:r>
-        <w:lastRenderedPageBreak/>
         <w:t>Monday 9</w:t>
       </w:r>
       <w:r>
@@ -869,11 +992,127 @@
       </w:rPr>
     </w:lvl>
   </w:abstractNum>
+  <w:abstractNum w:abstractNumId="2" w15:restartNumberingAfterBreak="0">
+    <w:nsid w:val="43AD0C01"/>
+    <w:multiLevelType w:val="hybridMultilevel"/>
+    <w:tmpl w:val="7896A13E"/>
+    <w:lvl w:ilvl="0" w:tplc="08090001">
+      <w:start w:val="1"/>
+      <w:numFmt w:val="bullet"/>
+      <w:lvlText w:val=""/>
+      <w:lvlJc w:val="left"/>
+      <w:pPr>
+        <w:ind w:left="720" w:hanging="360"/>
+      </w:pPr>
+      <w:rPr>
+        <w:rFonts w:ascii="Symbol" w:hAnsi="Symbol" w:hint="default"/>
+      </w:rPr>
+    </w:lvl>
+    <w:lvl w:ilvl="1" w:tplc="08090003" w:tentative="1">
+      <w:start w:val="1"/>
+      <w:numFmt w:val="bullet"/>
+      <w:lvlText w:val="o"/>
+      <w:lvlJc w:val="left"/>
+      <w:pPr>
+        <w:ind w:left="1440" w:hanging="360"/>
+      </w:pPr>
+      <w:rPr>
+        <w:rFonts w:ascii="Courier New" w:hAnsi="Courier New" w:cs="Courier New" w:hint="default"/>
+      </w:rPr>
+    </w:lvl>
+    <w:lvl w:ilvl="2" w:tplc="08090005" w:tentative="1">
+      <w:start w:val="1"/>
+      <w:numFmt w:val="bullet"/>
+      <w:lvlText w:val=""/>
+      <w:lvlJc w:val="left"/>
+      <w:pPr>
+        <w:ind w:left="2160" w:hanging="360"/>
+      </w:pPr>
+      <w:rPr>
+        <w:rFonts w:ascii="Wingdings" w:hAnsi="Wingdings" w:hint="default"/>
+      </w:rPr>
+    </w:lvl>
+    <w:lvl w:ilvl="3" w:tplc="08090001" w:tentative="1">
+      <w:start w:val="1"/>
+      <w:numFmt w:val="bullet"/>
+      <w:lvlText w:val=""/>
+      <w:lvlJc w:val="left"/>
+      <w:pPr>
+        <w:ind w:left="2880" w:hanging="360"/>
+      </w:pPr>
+      <w:rPr>
+        <w:rFonts w:ascii="Symbol" w:hAnsi="Symbol" w:hint="default"/>
+      </w:rPr>
+    </w:lvl>
+    <w:lvl w:ilvl="4" w:tplc="08090003" w:tentative="1">
+      <w:start w:val="1"/>
+      <w:numFmt w:val="bullet"/>
+      <w:lvlText w:val="o"/>
+      <w:lvlJc w:val="left"/>
+      <w:pPr>
+        <w:ind w:left="3600" w:hanging="360"/>
+      </w:pPr>
+      <w:rPr>
+        <w:rFonts w:ascii="Courier New" w:hAnsi="Courier New" w:cs="Courier New" w:hint="default"/>
+      </w:rPr>
+    </w:lvl>
+    <w:lvl w:ilvl="5" w:tplc="08090005" w:tentative="1">
+      <w:start w:val="1"/>
+      <w:numFmt w:val="bullet"/>
+      <w:lvlText w:val=""/>
+      <w:lvlJc w:val="left"/>
+      <w:pPr>
+        <w:ind w:left="4320" w:hanging="360"/>
+      </w:pPr>
+      <w:rPr>
+        <w:rFonts w:ascii="Wingdings" w:hAnsi="Wingdings" w:hint="default"/>
+      </w:rPr>
+    </w:lvl>
+    <w:lvl w:ilvl="6" w:tplc="08090001" w:tentative="1">
+      <w:start w:val="1"/>
+      <w:numFmt w:val="bullet"/>
+      <w:lvlText w:val=""/>
+      <w:lvlJc w:val="left"/>
+      <w:pPr>
+        <w:ind w:left="5040" w:hanging="360"/>
+      </w:pPr>
+      <w:rPr>
+        <w:rFonts w:ascii="Symbol" w:hAnsi="Symbol" w:hint="default"/>
+      </w:rPr>
+    </w:lvl>
+    <w:lvl w:ilvl="7" w:tplc="08090003" w:tentative="1">
+      <w:start w:val="1"/>
+      <w:numFmt w:val="bullet"/>
+      <w:lvlText w:val="o"/>
+      <w:lvlJc w:val="left"/>
+      <w:pPr>
+        <w:ind w:left="5760" w:hanging="360"/>
+      </w:pPr>
+      <w:rPr>
+        <w:rFonts w:ascii="Courier New" w:hAnsi="Courier New" w:cs="Courier New" w:hint="default"/>
+      </w:rPr>
+    </w:lvl>
+    <w:lvl w:ilvl="8" w:tplc="08090005" w:tentative="1">
+      <w:start w:val="1"/>
+      <w:numFmt w:val="bullet"/>
+      <w:lvlText w:val=""/>
+      <w:lvlJc w:val="left"/>
+      <w:pPr>
+        <w:ind w:left="6480" w:hanging="360"/>
+      </w:pPr>
+      <w:rPr>
+        <w:rFonts w:ascii="Wingdings" w:hAnsi="Wingdings" w:hint="default"/>
+      </w:rPr>
+    </w:lvl>
+  </w:abstractNum>
   <w:num w:numId="1">
     <w:abstractNumId w:val="1"/>
   </w:num>
   <w:num w:numId="2">
     <w:abstractNumId w:val="0"/>
+  </w:num>
+  <w:num w:numId="3">
+    <w:abstractNumId w:val="2"/>
   </w:num>
 </w:numbering>
 </file>

</xml_diff>

<commit_message>
Expand user model with approval details
</commit_message>
<xml_diff>
--- a/Venimus Dev Diary.docx
+++ b/Venimus Dev Diary.docx
@@ -19,8 +19,13 @@
       <w:pPr>
         <w:pStyle w:val="Heading1"/>
       </w:pPr>
-      <w:r>
-        <w:t>Saturday 14</w:t>
+    </w:p>
+    <w:p>
+      <w:pPr>
+        <w:pStyle w:val="Heading1"/>
+      </w:pPr>
+      <w:r>
+        <w:t>Sunday 15</w:t>
       </w:r>
       <w:r>
         <w:rPr>
@@ -34,84 +39,152 @@
     </w:p>
     <w:p>
       <w:r>
-        <w:t xml:space="preserve">Spent some time playing with integrations to slack today. When a user signs up I can now post a message into slack asking an administrator to approve/reject the request.  When they click a </w:t>
-      </w:r>
-      <w:proofErr w:type="gramStart"/>
-      <w:r>
-        <w:t>button</w:t>
-      </w:r>
-      <w:proofErr w:type="gramEnd"/>
-      <w:r>
-        <w:t xml:space="preserve"> it calls a webhook back into the API site.</w:t>
-      </w:r>
-    </w:p>
-    <w:p>
-      <w:r>
-        <w:t xml:space="preserve">For testing purposes I’ve made my local site visible using </w:t>
-      </w:r>
-      <w:proofErr w:type="spellStart"/>
-      <w:r>
-        <w:t>ngrok</w:t>
-      </w:r>
-      <w:proofErr w:type="spellEnd"/>
-      <w:r>
-        <w:t>.</w:t>
-      </w:r>
-    </w:p>
-    <w:p>
-      <w:r>
-        <w:t xml:space="preserve">Had issues getting the </w:t>
-      </w:r>
-      <w:proofErr w:type="spellStart"/>
-      <w:r>
-        <w:t>callback</w:t>
-      </w:r>
-      <w:proofErr w:type="spellEnd"/>
-      <w:r>
-        <w:t xml:space="preserve"> to work, had to remove </w:t>
-      </w:r>
-      <w:proofErr w:type="spellStart"/>
-      <w:r>
-        <w:t>HttpsRedirection</w:t>
-      </w:r>
-      <w:proofErr w:type="spellEnd"/>
-      <w:r>
-        <w:t xml:space="preserve"> from </w:t>
-      </w:r>
-      <w:proofErr w:type="spellStart"/>
-      <w:r>
-        <w:t>startup.cs</w:t>
-      </w:r>
-      <w:proofErr w:type="spellEnd"/>
-      <w:r>
-        <w:t xml:space="preserve">.   Also marked the post method with </w:t>
-      </w:r>
-      <w:r>
-        <w:t>[Consumes("application/x-www-form-</w:t>
-      </w:r>
-      <w:proofErr w:type="spellStart"/>
-      <w:r>
-        <w:t>urlencoded</w:t>
-      </w:r>
-      <w:proofErr w:type="spellEnd"/>
-      <w:r>
-        <w:t>")]</w:t>
-      </w:r>
-      <w:r>
-        <w:t xml:space="preserve"> but I’m not sure that’s working correctly.</w:t>
-      </w:r>
-    </w:p>
-    <w:p>
-      <w:r>
-        <w:t xml:space="preserve">There also seems to be a bug </w:t>
-      </w:r>
-      <w:r>
-        <w:t xml:space="preserve">in the site </w:t>
+        <w:t>Tidied up the code which post to and receives replies from slack.  Also add an additional feedback into slack after the user has clicked approve/reject.</w:t>
+      </w:r>
+    </w:p>
+    <w:p>
+      <w:r>
+        <w:t>Couple of jobs remaining</w:t>
+      </w:r>
+    </w:p>
+    <w:p>
+      <w:r>
+        <w:t>Add a unit test which simulates the webhook call from slack.</w:t>
+      </w:r>
+      <w:r>
+        <w:t xml:space="preserve">  Maybe use PACT?</w:t>
       </w:r>
       <w:bookmarkStart w:id="0" w:name="_GoBack"/>
       <w:bookmarkEnd w:id="0"/>
+    </w:p>
+    <w:p>
+      <w:r>
+        <w:t xml:space="preserve">Add </w:t>
+      </w:r>
+      <w:proofErr w:type="spellStart"/>
+      <w:r>
+        <w:t>ApprovedBy</w:t>
+      </w:r>
+      <w:proofErr w:type="spellEnd"/>
+      <w:r>
+        <w:t xml:space="preserve"> / </w:t>
+      </w:r>
+      <w:proofErr w:type="spellStart"/>
+      <w:r>
+        <w:t>RejectedBy</w:t>
+      </w:r>
+      <w:proofErr w:type="spellEnd"/>
+      <w:r>
+        <w:t xml:space="preserve"> flags to the user model.</w:t>
+      </w:r>
+    </w:p>
+    <w:p>
+      <w:r>
+        <w:t>Add screen to allow the user to enter their bio and check their details.</w:t>
+      </w:r>
+    </w:p>
+    <w:p/>
+    <w:p>
+      <w:pPr>
+        <w:pStyle w:val="Heading1"/>
+      </w:pPr>
+      <w:r>
+        <w:t>Saturday 14</w:t>
+      </w:r>
+      <w:r>
+        <w:rPr>
+          <w:vertAlign w:val="superscript"/>
+        </w:rPr>
+        <w:t>th</w:t>
+      </w:r>
+      <w:r>
+        <w:t xml:space="preserve"> Dec 2019</w:t>
+      </w:r>
+    </w:p>
+    <w:p>
+      <w:r>
+        <w:t xml:space="preserve">Spent some time playing with integrations to slack today. When a user signs up I can now post a message into slack asking an administrator to approve/reject the request.  When they click a </w:t>
+      </w:r>
+      <w:proofErr w:type="gramStart"/>
+      <w:r>
+        <w:t>button</w:t>
+      </w:r>
+      <w:proofErr w:type="gramEnd"/>
+      <w:r>
+        <w:t xml:space="preserve"> it calls a webhook back into the API site.</w:t>
+      </w:r>
+    </w:p>
+    <w:p>
+      <w:r>
+        <w:t xml:space="preserve">For testing purposes I’ve made my local site visible using </w:t>
+      </w:r>
+      <w:proofErr w:type="spellStart"/>
+      <w:r>
+        <w:t>ngrok</w:t>
+      </w:r>
+      <w:proofErr w:type="spellEnd"/>
+      <w:r>
+        <w:t>.</w:t>
+      </w:r>
+    </w:p>
+    <w:p>
+      <w:r>
+        <w:t xml:space="preserve">Had issues getting the </w:t>
+      </w:r>
+      <w:proofErr w:type="spellStart"/>
+      <w:r>
+        <w:t>callback</w:t>
+      </w:r>
+      <w:proofErr w:type="spellEnd"/>
+      <w:r>
+        <w:t xml:space="preserve"> to work, had to remove </w:t>
+      </w:r>
+      <w:proofErr w:type="spellStart"/>
+      <w:r>
+        <w:t>HttpsRedirection</w:t>
+      </w:r>
+      <w:proofErr w:type="spellEnd"/>
+      <w:r>
+        <w:t xml:space="preserve"> from </w:t>
+      </w:r>
+      <w:proofErr w:type="spellStart"/>
+      <w:r>
+        <w:t>startup.cs</w:t>
+      </w:r>
+      <w:proofErr w:type="spellEnd"/>
+      <w:r>
+        <w:t xml:space="preserve">.   Also marked the post method with </w:t>
+      </w:r>
+      <w:r>
+        <w:t>[Consumes("application/x-www-form-</w:t>
+      </w:r>
+      <w:proofErr w:type="spellStart"/>
+      <w:r>
+        <w:t>urlencoded</w:t>
+      </w:r>
+      <w:proofErr w:type="spellEnd"/>
+      <w:r>
+        <w:t>")]</w:t>
+      </w:r>
+      <w:r>
+        <w:t xml:space="preserve"> but I’m not sure that’s working correctly.</w:t>
+      </w:r>
+    </w:p>
+    <w:p>
+      <w:r>
+        <w:t>(</w:t>
+      </w:r>
+      <w:r>
+        <w:t xml:space="preserve">There also seems to be a bug </w:t>
+      </w:r>
+      <w:r>
+        <w:t xml:space="preserve">in the site </w:t>
+      </w:r>
       <w:r>
         <w:t>related to the token expiring.</w:t>
+      </w:r>
+      <w:r>
+        <w:t>)</w:t>
       </w:r>
     </w:p>
     <w:p>
@@ -274,6 +347,7 @@
     </w:p>
     <w:p>
       <w:r>
+        <w:lastRenderedPageBreak/>
         <w:t xml:space="preserve">Number of guests is a special type of question, with a question type of </w:t>
       </w:r>
       <w:proofErr w:type="spellStart"/>
@@ -351,7 +425,6 @@
         </w:numPr>
       </w:pPr>
       <w:r>
-        <w:lastRenderedPageBreak/>
         <w:t xml:space="preserve">Message </w:t>
       </w:r>
       <w:proofErr w:type="gramStart"/>
@@ -560,6 +633,7 @@
         <w:pStyle w:val="Heading1"/>
       </w:pPr>
       <w:r>
+        <w:lastRenderedPageBreak/>
         <w:t>Monday 9</w:t>
       </w:r>
       <w:r>

</xml_diff>

<commit_message>
Hopefully fixed slack bug
</commit_message>
<xml_diff>
--- a/Venimus Dev Diary.docx
+++ b/Venimus Dev Diary.docx
@@ -25,21 +25,52 @@
         <w:pStyle w:val="Heading1"/>
       </w:pPr>
       <w:r>
-        <w:t>Tuesday 17</w:t>
-      </w:r>
-      <w:r>
-        <w:rPr>
-          <w:vertAlign w:val="superscript"/>
-        </w:rPr>
-        <w:t>th</w:t>
-      </w:r>
-      <w:r>
-        <w:t xml:space="preserve"> Dec 2019</w:t>
-      </w:r>
-    </w:p>
-    <w:p>
-      <w:r>
-        <w:t>Combined three different group controllers into a single controller which takes query parameters instead.</w:t>
+        <w:t>Thursday 19th Dec 2019</w:t>
+      </w:r>
+    </w:p>
+    <w:p>
+      <w:r>
+        <w:t>Allow a user to change their details by clicking on their profile picture.</w:t>
+      </w:r>
+    </w:p>
+    <w:p>
+      <w:r>
+        <w:t xml:space="preserve">There are now some missing tests </w:t>
+      </w:r>
+      <w:r>
+        <w:rPr>
+          <mc:AlternateContent>
+            <mc:Choice Requires="w16se"/>
+            <mc:Fallback>
+              <w:rFonts w:ascii="Segoe UI Emoji" w:eastAsia="Segoe UI Emoji" w:hAnsi="Segoe UI Emoji" w:cs="Segoe UI Emoji"/>
+            </mc:Fallback>
+          </mc:AlternateContent>
+        </w:rPr>
+        <mc:AlternateContent>
+          <mc:Choice Requires="w16se">
+            <w16se:symEx w16se:font="Segoe UI Emoji" w16se:char="2639"/>
+          </mc:Choice>
+          <mc:Fallback>
+            <w:t>☹</w:t>
+          </mc:Fallback>
+        </mc:AlternateContent>
+      </w:r>
+    </w:p>
+    <w:p>
+      <w:r>
+        <w:tab/>
+        <w:t>When the user first registers, we need a test to ensure that a message is sent to slack</w:t>
+      </w:r>
+    </w:p>
+    <w:p>
+      <w:r>
+        <w:tab/>
+        <w:t>We need a test for the slack webhook</w:t>
+      </w:r>
+    </w:p>
+    <w:p>
+      <w:r>
+        <w:t>It would be nice if we could update the approval message in slack if a user changes their details.</w:t>
       </w:r>
       <w:bookmarkStart w:id="0" w:name="_GoBack"/>
       <w:bookmarkEnd w:id="0"/>
@@ -49,6 +80,50 @@
         <w:pStyle w:val="Heading1"/>
       </w:pPr>
       <w:r>
+        <w:t>Wednesday 18</w:t>
+      </w:r>
+      <w:r>
+        <w:rPr>
+          <w:vertAlign w:val="superscript"/>
+        </w:rPr>
+        <w:t>th</w:t>
+      </w:r>
+      <w:r>
+        <w:t xml:space="preserve"> Dec 2019</w:t>
+      </w:r>
+    </w:p>
+    <w:p>
+      <w:r>
+        <w:t>Added a page to allow the user to confirm their details the first time they log in.</w:t>
+      </w:r>
+    </w:p>
+    <w:p>
+      <w:pPr>
+        <w:pStyle w:val="Heading1"/>
+      </w:pPr>
+      <w:r>
+        <w:t>Tuesday 17</w:t>
+      </w:r>
+      <w:r>
+        <w:rPr>
+          <w:vertAlign w:val="superscript"/>
+        </w:rPr>
+        <w:t>th</w:t>
+      </w:r>
+      <w:r>
+        <w:t xml:space="preserve"> Dec 2019</w:t>
+      </w:r>
+    </w:p>
+    <w:p>
+      <w:r>
+        <w:t>Combined three different group controllers into a single controller which takes query parameters instead.</w:t>
+      </w:r>
+    </w:p>
+    <w:p>
+      <w:pPr>
+        <w:pStyle w:val="Heading1"/>
+      </w:pPr>
+      <w:r>
         <w:t>Monday 16</w:t>
       </w:r>
       <w:r>
@@ -184,6 +259,7 @@
         <w:pStyle w:val="Heading1"/>
       </w:pPr>
       <w:r>
+        <w:lastRenderedPageBreak/>
         <w:t>Saturday 14</w:t>
       </w:r>
       <w:r>
@@ -324,7 +400,6 @@
     </w:p>
     <w:p>
       <w:r>
-        <w:lastRenderedPageBreak/>
         <w:t xml:space="preserve">Started integrating with slack.  When a user wishes to join a </w:t>
       </w:r>
       <w:r>
@@ -668,7 +743,6 @@
     <w:p/>
     <w:p>
       <w:r>
-        <w:lastRenderedPageBreak/>
         <w:t>I’m now wondering if I need to change the design of the APIs slightly.  Instead of having multiple APIs to return a list of groups, I think we need just one, but it also contains a list of available actions you can carry out on the group.</w:t>
       </w:r>
     </w:p>
@@ -876,6 +950,7 @@
           <w:sz w:val="19"/>
           <w:szCs w:val="19"/>
         </w:rPr>
+        <w:lastRenderedPageBreak/>
         <w:t>&lt;</w:t>
       </w:r>
       <w:r>

</xml_diff>

<commit_message>
Add screen to allow new events to be created
</commit_message>
<xml_diff>
--- a/Venimus Dev Diary.docx
+++ b/Venimus Dev Diary.docx
@@ -19,6 +19,30 @@
       <w:pPr>
         <w:pStyle w:val="Heading1"/>
       </w:pPr>
+    </w:p>
+    <w:p>
+      <w:pPr>
+        <w:pStyle w:val="Heading1"/>
+      </w:pPr>
+      <w:r>
+        <w:t>Friday 20</w:t>
+      </w:r>
+      <w:r>
+        <w:rPr>
+          <w:vertAlign w:val="superscript"/>
+        </w:rPr>
+        <w:t>th</w:t>
+      </w:r>
+      <w:r>
+        <w:t xml:space="preserve"> Dec 2019</w:t>
+      </w:r>
+    </w:p>
+    <w:p>
+      <w:r>
+        <w:t>Added validation to the two user details pages and a bit of styling.  (Still looks rubbish)</w:t>
+      </w:r>
+      <w:bookmarkStart w:id="0" w:name="_GoBack"/>
+      <w:bookmarkEnd w:id="0"/>
     </w:p>
     <w:p>
       <w:pPr>
@@ -72,8 +96,6 @@
       <w:r>
         <w:t>It would be nice if we could update the approval message in slack if a user changes their details.</w:t>
       </w:r>
-      <w:bookmarkStart w:id="0" w:name="_GoBack"/>
-      <w:bookmarkEnd w:id="0"/>
     </w:p>
     <w:p>
       <w:pPr>

</xml_diff>

<commit_message>
Add API to allow administrator to add group members
</commit_message>
<xml_diff>
--- a/Venimus Dev Diary.docx
+++ b/Venimus Dev Diary.docx
@@ -40,6 +40,16 @@
     <w:p>
       <w:r>
         <w:t>Added validation to the two user details pages and a bit of styling.  (Still looks rubbish)</w:t>
+      </w:r>
+    </w:p>
+    <w:p>
+      <w:r>
+        <w:t>Added new page to allow events to be created.</w:t>
+      </w:r>
+    </w:p>
+    <w:p>
+      <w:r>
+        <w:t>Added flag to get group view model to indicate if the user is allowed to created events.</w:t>
       </w:r>
       <w:bookmarkStart w:id="0" w:name="_GoBack"/>
       <w:bookmarkEnd w:id="0"/>
@@ -272,6 +282,7 @@
     </w:p>
     <w:p>
       <w:r>
+        <w:lastRenderedPageBreak/>
         <w:t>Add screen to allow the user to enter their bio and check their details.</w:t>
       </w:r>
     </w:p>
@@ -281,7 +292,6 @@
         <w:pStyle w:val="Heading1"/>
       </w:pPr>
       <w:r>
-        <w:lastRenderedPageBreak/>
         <w:t>Saturday 14</w:t>
       </w:r>
       <w:r>
@@ -617,6 +627,7 @@
         </w:numPr>
       </w:pPr>
       <w:r>
+        <w:lastRenderedPageBreak/>
         <w:t xml:space="preserve">Message </w:t>
       </w:r>
       <w:proofErr w:type="gramStart"/>
@@ -972,7 +983,6 @@
           <w:sz w:val="19"/>
           <w:szCs w:val="19"/>
         </w:rPr>
-        <w:lastRenderedPageBreak/>
         <w:t>&lt;</w:t>
       </w:r>
       <w:r>

</xml_diff>

<commit_message>
Add APIs to make people group members
</commit_message>
<xml_diff>
--- a/Venimus Dev Diary.docx
+++ b/Venimus Dev Diary.docx
@@ -25,13 +25,13 @@
         <w:pStyle w:val="Heading1"/>
       </w:pPr>
       <w:r>
-        <w:t>Friday 20</w:t>
+        <w:t>Saturday 21</w:t>
       </w:r>
       <w:r>
         <w:rPr>
           <w:vertAlign w:val="superscript"/>
         </w:rPr>
-        <w:t>th</w:t>
+        <w:t>st</w:t>
       </w:r>
       <w:r>
         <w:t xml:space="preserve"> Dec 2019</w:t>
@@ -39,20 +39,53 @@
     </w:p>
     <w:p>
       <w:r>
-        <w:t>Added validation to the two user details pages and a bit of styling.  (Still looks rubbish)</w:t>
-      </w:r>
-    </w:p>
-    <w:p>
-      <w:r>
-        <w:t>Added new page to allow events to be created.</w:t>
-      </w:r>
-    </w:p>
-    <w:p>
-      <w:r>
-        <w:t>Added flag to get group view model to indicate if the user is allowed to created events.</w:t>
+        <w:t xml:space="preserve">Added API to allow administrators to </w:t>
+      </w:r>
+      <w:r>
+        <w:t>add members to a group.</w:t>
       </w:r>
       <w:bookmarkStart w:id="0" w:name="_GoBack"/>
       <w:bookmarkEnd w:id="0"/>
+    </w:p>
+    <w:p>
+      <w:pPr>
+        <w:pStyle w:val="Heading1"/>
+      </w:pPr>
+      <w:r>
+        <w:t>Friday 20</w:t>
+      </w:r>
+      <w:r>
+        <w:rPr>
+          <w:vertAlign w:val="superscript"/>
+        </w:rPr>
+        <w:t>th</w:t>
+      </w:r>
+      <w:r>
+        <w:t xml:space="preserve"> Dec 2019</w:t>
+      </w:r>
+    </w:p>
+    <w:p>
+      <w:r>
+        <w:t>Added validation to the two user details pages and a bit of styling.  (Still looks rubbish)</w:t>
+      </w:r>
+    </w:p>
+    <w:p>
+      <w:r>
+        <w:t>Added new page to allow events to be created.</w:t>
+      </w:r>
+    </w:p>
+    <w:p>
+      <w:r>
+        <w:t xml:space="preserve">Added flag to get group view model to indicate if the user </w:t>
+      </w:r>
+      <w:proofErr w:type="gramStart"/>
+      <w:r>
+        <w:t>is allowed to</w:t>
+      </w:r>
+      <w:proofErr w:type="gramEnd"/>
+      <w:r>
+        <w:t xml:space="preserve"> created events.</w:t>
+      </w:r>
     </w:p>
     <w:p>
       <w:pPr>
@@ -248,6 +281,7 @@
     </w:p>
     <w:p>
       <w:r>
+        <w:lastRenderedPageBreak/>
         <w:t>Couple of jobs remaining</w:t>
       </w:r>
     </w:p>
@@ -282,7 +316,6 @@
     </w:p>
     <w:p>
       <w:r>
-        <w:lastRenderedPageBreak/>
         <w:t>Add screen to allow the user to enter their bio and check their details.</w:t>
       </w:r>
     </w:p>
@@ -591,6 +624,7 @@
     </w:p>
     <w:p>
       <w:r>
+        <w:lastRenderedPageBreak/>
         <w:t>Next step it to make the registration questions a bit more generic.  Currently we ask the following three questions:</w:t>
       </w:r>
     </w:p>
@@ -627,7 +661,6 @@
         </w:numPr>
       </w:pPr>
       <w:r>
-        <w:lastRenderedPageBreak/>
         <w:t xml:space="preserve">Message </w:t>
       </w:r>
       <w:proofErr w:type="gramStart"/>

</xml_diff>

<commit_message>
Add page to allow admins to add users
</commit_message>
<xml_diff>
--- a/Venimus Dev Diary.docx
+++ b/Venimus Dev Diary.docx
@@ -25,13 +25,13 @@
         <w:pStyle w:val="Heading1"/>
       </w:pPr>
       <w:r>
-        <w:t>Saturday 21</w:t>
+        <w:t>Sunday 22</w:t>
       </w:r>
       <w:r>
         <w:rPr>
           <w:vertAlign w:val="superscript"/>
         </w:rPr>
-        <w:t>st</w:t>
+        <w:t>nd</w:t>
       </w:r>
       <w:r>
         <w:t xml:space="preserve"> Dec 2019</w:t>
@@ -39,13 +39,45 @@
     </w:p>
     <w:p>
       <w:r>
-        <w:t xml:space="preserve">Added API to allow administrators to </w:t>
-      </w:r>
-      <w:r>
-        <w:t>add members to a group.</w:t>
+        <w:t>Added page to allow sysadmin administrators to create group administrators.</w:t>
+      </w:r>
+    </w:p>
+    <w:p>
+      <w:r>
+        <w:t>TODO: Hide the button if the user doesn’t have access</w:t>
+      </w:r>
+    </w:p>
+    <w:p>
+      <w:r>
+        <w:t>TODO: Handle the parsing of errors if creating  an event fails.</w:t>
       </w:r>
       <w:bookmarkStart w:id="0" w:name="_GoBack"/>
       <w:bookmarkEnd w:id="0"/>
+    </w:p>
+    <w:p>
+      <w:pPr>
+        <w:pStyle w:val="Heading1"/>
+      </w:pPr>
+      <w:r>
+        <w:t>Saturday 21</w:t>
+      </w:r>
+      <w:r>
+        <w:rPr>
+          <w:vertAlign w:val="superscript"/>
+        </w:rPr>
+        <w:t>st</w:t>
+      </w:r>
+      <w:r>
+        <w:t xml:space="preserve"> Dec 2019</w:t>
+      </w:r>
+    </w:p>
+    <w:p>
+      <w:r>
+        <w:t xml:space="preserve">Added API to allow administrators to </w:t>
+      </w:r>
+      <w:r>
+        <w:t>add members to a group.</w:t>
+      </w:r>
     </w:p>
     <w:p>
       <w:pPr>
@@ -254,6 +286,7 @@
     </w:p>
     <w:p>
       <w:r>
+        <w:lastRenderedPageBreak/>
         <w:t>Amended the get group API so that you no longer need to be authorised in order to call it.</w:t>
       </w:r>
     </w:p>
@@ -281,7 +314,6 @@
     </w:p>
     <w:p>
       <w:r>
-        <w:lastRenderedPageBreak/>
         <w:t>Couple of jobs remaining</w:t>
       </w:r>
     </w:p>
@@ -400,10 +432,7 @@
       </w:r>
       <w:proofErr w:type="spellEnd"/>
       <w:r>
-        <w:t>")]</w:t>
-      </w:r>
-      <w:r>
-        <w:t xml:space="preserve"> but I’m not sure that’s working correctly.</w:t>
+        <w:t>")] but I’m not sure that’s working correctly.</w:t>
       </w:r>
     </w:p>
     <w:p>
@@ -624,7 +653,6 @@
     </w:p>
     <w:p>
       <w:r>
-        <w:lastRenderedPageBreak/>
         <w:t>Next step it to make the registration questions a bit more generic.  Currently we ask the following three questions:</w:t>
       </w:r>
     </w:p>
@@ -869,6 +897,7 @@
         <w:pStyle w:val="Heading1"/>
       </w:pPr>
       <w:r>
+        <w:lastRenderedPageBreak/>
         <w:t>Monday 9</w:t>
       </w:r>
       <w:r>
@@ -907,15 +936,15 @@
     <w:p/>
     <w:p>
       <w:r>
-        <w:t xml:space="preserve">I’ve included </w:t>
-      </w:r>
-      <w:proofErr w:type="spellStart"/>
-      <w:r>
-        <w:t>a nug</w:t>
-      </w:r>
-      <w:proofErr w:type="spellEnd"/>
-      <w:r>
-        <w:t xml:space="preserve">et library called </w:t>
+        <w:t xml:space="preserve">I’ve included a </w:t>
+      </w:r>
+      <w:proofErr w:type="spellStart"/>
+      <w:r>
+        <w:t>nuget</w:t>
+      </w:r>
+      <w:proofErr w:type="spellEnd"/>
+      <w:r>
+        <w:t xml:space="preserve"> library called </w:t>
       </w:r>
       <w:proofErr w:type="spellStart"/>
       <w:r>

</xml_diff>

<commit_message>
Add view event details page
</commit_message>
<xml_diff>
--- a/Venimus Dev Diary.docx
+++ b/Venimus Dev Diary.docx
@@ -44,12 +44,30 @@
     </w:p>
     <w:p>
       <w:r>
+        <w:t>Combined two event controllers so there is now a single generic method for getting list of events.</w:t>
+      </w:r>
+    </w:p>
+    <w:p>
+      <w:r>
         <w:t>TODO: Hide the button if the user doesn’t have access</w:t>
       </w:r>
     </w:p>
     <w:p>
       <w:r>
-        <w:t>TODO: Handle the parsing of errors if creating  an event fails.</w:t>
+        <w:t xml:space="preserve">TODO: Handle the parsing of errors if </w:t>
+      </w:r>
+      <w:proofErr w:type="gramStart"/>
+      <w:r>
+        <w:t>creating  an</w:t>
+      </w:r>
+      <w:proofErr w:type="gramEnd"/>
+      <w:r>
+        <w:t xml:space="preserve"> event fails.</w:t>
+      </w:r>
+    </w:p>
+    <w:p>
+      <w:r>
+        <w:t>TODO: Extend the get list of events controller to return past events</w:t>
       </w:r>
       <w:bookmarkStart w:id="0" w:name="_GoBack"/>
       <w:bookmarkEnd w:id="0"/>
@@ -261,6 +279,7 @@
     </w:p>
     <w:p>
       <w:r>
+        <w:lastRenderedPageBreak/>
         <w:t xml:space="preserve">Changed the home page so that it now shows the </w:t>
       </w:r>
       <w:proofErr w:type="spellStart"/>
@@ -286,7 +305,6 @@
     </w:p>
     <w:p>
       <w:r>
-        <w:lastRenderedPageBreak/>
         <w:t>Amended the get group API so that you no longer need to be authorised in order to call it.</w:t>
       </w:r>
     </w:p>
@@ -612,6 +630,7 @@
     </w:p>
     <w:p>
       <w:r>
+        <w:lastRenderedPageBreak/>
         <w:t xml:space="preserve">Number of guests is a special type of question, with a question type of </w:t>
       </w:r>
       <w:proofErr w:type="spellStart"/>

</xml_diff>

<commit_message>
Hide/show actions for groups
</commit_message>
<xml_diff>
--- a/Venimus Dev Diary.docx
+++ b/Venimus Dev Diary.docx
@@ -25,52 +25,81 @@
         <w:pStyle w:val="Heading1"/>
       </w:pPr>
       <w:r>
-        <w:t>Sunday 22</w:t>
-      </w:r>
-      <w:r>
-        <w:rPr>
-          <w:vertAlign w:val="superscript"/>
-        </w:rPr>
-        <w:t>nd</w:t>
-      </w:r>
+        <w:t xml:space="preserve">Monday </w:t>
+      </w:r>
+      <w:proofErr w:type="gramStart"/>
+      <w:r>
+        <w:t>23th</w:t>
+      </w:r>
+      <w:proofErr w:type="gramEnd"/>
       <w:r>
         <w:t xml:space="preserve"> Dec 2019</w:t>
       </w:r>
     </w:p>
     <w:p>
       <w:r>
-        <w:t>Added page to allow sysadmin administrators to create group administrators.</w:t>
-      </w:r>
-    </w:p>
-    <w:p>
-      <w:r>
-        <w:t>Combined two event controllers so there is now a single generic method for getting list of events.</w:t>
-      </w:r>
-    </w:p>
-    <w:p>
-      <w:r>
-        <w:t>TODO: Hide the button if the user doesn’t have access</w:t>
-      </w:r>
-    </w:p>
-    <w:p>
-      <w:r>
-        <w:t xml:space="preserve">TODO: Handle the parsing of errors if </w:t>
-      </w:r>
-      <w:proofErr w:type="gramStart"/>
-      <w:r>
-        <w:t>creating  an</w:t>
-      </w:r>
-      <w:proofErr w:type="gramEnd"/>
-      <w:r>
-        <w:t xml:space="preserve"> event fails.</w:t>
-      </w:r>
-    </w:p>
-    <w:p>
-      <w:r>
-        <w:t>TODO: Extend the get list of events controller to return past events</w:t>
+        <w:t>Hide/show group actions based on user security</w:t>
       </w:r>
       <w:bookmarkStart w:id="0" w:name="_GoBack"/>
       <w:bookmarkEnd w:id="0"/>
+    </w:p>
+    <w:p>
+      <w:pPr>
+        <w:pStyle w:val="Heading1"/>
+      </w:pPr>
+      <w:r>
+        <w:t>Sunday 22</w:t>
+      </w:r>
+      <w:r>
+        <w:rPr>
+          <w:vertAlign w:val="superscript"/>
+        </w:rPr>
+        <w:t>nd</w:t>
+      </w:r>
+      <w:r>
+        <w:t xml:space="preserve"> Dec 2019</w:t>
+      </w:r>
+    </w:p>
+    <w:p>
+      <w:r>
+        <w:t>Added page to allow sysadmin administrators to create group administrators.</w:t>
+      </w:r>
+    </w:p>
+    <w:p>
+      <w:r>
+        <w:t>Combined two event controllers so there is now a single generic method for getting list of events.</w:t>
+      </w:r>
+    </w:p>
+    <w:p>
+      <w:r>
+        <w:t>TODO: Hide the button if the user doesn’t have access</w:t>
+      </w:r>
+    </w:p>
+    <w:p>
+      <w:r>
+        <w:t xml:space="preserve">TODO: Handle the parsing of errors if </w:t>
+      </w:r>
+      <w:proofErr w:type="gramStart"/>
+      <w:r>
+        <w:t>creating  an</w:t>
+      </w:r>
+      <w:proofErr w:type="gramEnd"/>
+      <w:r>
+        <w:t xml:space="preserve"> event fails.</w:t>
+      </w:r>
+    </w:p>
+    <w:p>
+      <w:r>
+        <w:t xml:space="preserve">TODO: Extend the get list of events </w:t>
+      </w:r>
+      <w:proofErr w:type="gramStart"/>
+      <w:r>
+        <w:t>controller</w:t>
+      </w:r>
+      <w:proofErr w:type="gramEnd"/>
+      <w:r>
+        <w:t xml:space="preserve"> to return past events</w:t>
+      </w:r>
     </w:p>
     <w:p>
       <w:pPr>
@@ -239,6 +268,7 @@
         <w:pStyle w:val="Heading1"/>
       </w:pPr>
       <w:r>
+        <w:lastRenderedPageBreak/>
         <w:t>Monday 16</w:t>
       </w:r>
       <w:r>
@@ -279,7 +309,6 @@
     </w:p>
     <w:p>
       <w:r>
-        <w:lastRenderedPageBreak/>
         <w:t xml:space="preserve">Changed the home page so that it now shows the </w:t>
       </w:r>
       <w:proofErr w:type="spellStart"/>
@@ -527,6 +556,7 @@
         <w:pStyle w:val="Heading1"/>
       </w:pPr>
       <w:r>
+        <w:lastRenderedPageBreak/>
         <w:t>Thursday 12</w:t>
       </w:r>
       <w:r>
@@ -630,7 +660,6 @@
     </w:p>
     <w:p>
       <w:r>
-        <w:lastRenderedPageBreak/>
         <w:t xml:space="preserve">Number of guests is a special type of question, with a question type of </w:t>
       </w:r>
       <w:proofErr w:type="spellStart"/>
@@ -873,6 +902,7 @@
         </w:numPr>
       </w:pPr>
       <w:r>
+        <w:lastRenderedPageBreak/>
         <w:t>Join Group</w:t>
       </w:r>
     </w:p>
@@ -916,7 +946,6 @@
         <w:pStyle w:val="Heading1"/>
       </w:pPr>
       <w:r>
-        <w:lastRenderedPageBreak/>
         <w:t>Monday 9</w:t>
       </w:r>
       <w:r>

</xml_diff>

<commit_message>
System administrators can now create groups.
</commit_message>
<xml_diff>
--- a/Venimus Dev Diary.docx
+++ b/Venimus Dev Diary.docx
@@ -19,7 +19,25 @@
       <w:pPr>
         <w:pStyle w:val="Heading1"/>
       </w:pPr>
-    </w:p>
+      <w:r>
+        <w:t>Tuesday 24</w:t>
+      </w:r>
+      <w:r>
+        <w:rPr>
+          <w:vertAlign w:val="superscript"/>
+        </w:rPr>
+        <w:t>th</w:t>
+      </w:r>
+      <w:r>
+        <w:t xml:space="preserve"> Dec 2019</w:t>
+      </w:r>
+    </w:p>
+    <w:p>
+      <w:r>
+        <w:t>System administrators can now create groups.</w:t>
+      </w:r>
+    </w:p>
+    <w:p/>
     <w:p>
       <w:pPr>
         <w:pStyle w:val="Heading1"/>
@@ -39,6 +57,11 @@
     <w:p>
       <w:r>
         <w:t>Hide/show group actions based on user security</w:t>
+      </w:r>
+    </w:p>
+    <w:p>
+      <w:r>
+        <w:t>Validation errors when creating/updating events are now show on the UI</w:t>
       </w:r>
       <w:bookmarkStart w:id="0" w:name="_GoBack"/>
       <w:bookmarkEnd w:id="0"/>
@@ -246,6 +269,7 @@
         <w:pStyle w:val="Heading1"/>
       </w:pPr>
       <w:r>
+        <w:lastRenderedPageBreak/>
         <w:t>Tuesday 17</w:t>
       </w:r>
       <w:r>
@@ -268,7 +292,6 @@
         <w:pStyle w:val="Heading1"/>
       </w:pPr>
       <w:r>
-        <w:lastRenderedPageBreak/>
         <w:t>Monday 16</w:t>
       </w:r>
       <w:r>

</xml_diff>

<commit_message>
Groups can now be editted
</commit_message>
<xml_diff>
--- a/Venimus Dev Diary.docx
+++ b/Venimus Dev Diary.docx
@@ -34,37 +34,43 @@
     </w:p>
     <w:p>
       <w:r>
-        <w:t>System administrators can now create groups.</w:t>
-      </w:r>
-    </w:p>
-    <w:p/>
-    <w:p>
-      <w:pPr>
-        <w:pStyle w:val="Heading1"/>
-      </w:pPr>
-      <w:r>
-        <w:t xml:space="preserve">Monday </w:t>
-      </w:r>
-      <w:proofErr w:type="gramStart"/>
-      <w:r>
-        <w:t>23th</w:t>
-      </w:r>
-      <w:proofErr w:type="gramEnd"/>
-      <w:r>
-        <w:t xml:space="preserve"> Dec 2019</w:t>
-      </w:r>
-    </w:p>
-    <w:p>
-      <w:r>
-        <w:t>Hide/show group actions based on user security</w:t>
-      </w:r>
-    </w:p>
-    <w:p>
-      <w:r>
-        <w:t>Validation errors when creating/updating events are now show on the UI</w:t>
+        <w:t>System administrators can now create</w:t>
+      </w:r>
+      <w:r>
+        <w:t xml:space="preserve"> and edit</w:t>
       </w:r>
       <w:bookmarkStart w:id="0" w:name="_GoBack"/>
       <w:bookmarkEnd w:id="0"/>
+      <w:r>
+        <w:t xml:space="preserve"> groups.</w:t>
+      </w:r>
+    </w:p>
+    <w:p/>
+    <w:p>
+      <w:pPr>
+        <w:pStyle w:val="Heading1"/>
+      </w:pPr>
+      <w:r>
+        <w:t xml:space="preserve">Monday </w:t>
+      </w:r>
+      <w:proofErr w:type="gramStart"/>
+      <w:r>
+        <w:t>23th</w:t>
+      </w:r>
+      <w:proofErr w:type="gramEnd"/>
+      <w:r>
+        <w:t xml:space="preserve"> Dec 2019</w:t>
+      </w:r>
+    </w:p>
+    <w:p>
+      <w:r>
+        <w:t>Hide/show group actions based on user security</w:t>
+      </w:r>
+    </w:p>
+    <w:p>
+      <w:r>
+        <w:t>Validation errors when creating/updating events are now show on the UI</w:t>
+      </w:r>
     </w:p>
     <w:p>
       <w:pPr>

</xml_diff>

<commit_message>
Add page to view event attendees
</commit_message>
<xml_diff>
--- a/Venimus Dev Diary.docx
+++ b/Venimus Dev Diary.docx
@@ -39,13 +39,18 @@
       <w:r>
         <w:t xml:space="preserve"> and edit</w:t>
       </w:r>
-      <w:bookmarkStart w:id="0" w:name="_GoBack"/>
-      <w:bookmarkEnd w:id="0"/>
       <w:r>
         <w:t xml:space="preserve"> groups.</w:t>
       </w:r>
     </w:p>
-    <w:p/>
+    <w:p>
+      <w:r>
+        <w:rPr>
+          <w:highlight w:val="yellow"/>
+        </w:rPr>
+        <w:t>TODO: Add error handling to all update methods</w:t>
+      </w:r>
+    </w:p>
     <w:p>
       <w:pPr>
         <w:pStyle w:val="Heading1"/>
@@ -100,33 +105,64 @@
       </w:r>
     </w:p>
     <w:p>
-      <w:r>
+      <w:pPr>
+        <w:rPr>
+          <w:strike/>
+        </w:rPr>
+      </w:pPr>
+      <w:r>
+        <w:rPr>
+          <w:strike/>
+        </w:rPr>
         <w:t>TODO: Hide the button if the user doesn’t have access</w:t>
       </w:r>
     </w:p>
     <w:p>
-      <w:r>
+      <w:pPr>
+        <w:rPr>
+          <w:strike/>
+        </w:rPr>
+      </w:pPr>
+      <w:r>
+        <w:rPr>
+          <w:strike/>
+        </w:rPr>
         <w:t xml:space="preserve">TODO: Handle the parsing of errors if </w:t>
       </w:r>
       <w:proofErr w:type="gramStart"/>
       <w:r>
+        <w:rPr>
+          <w:strike/>
+        </w:rPr>
         <w:t>creating  an</w:t>
       </w:r>
       <w:proofErr w:type="gramEnd"/>
       <w:r>
+        <w:rPr>
+          <w:strike/>
+        </w:rPr>
         <w:t xml:space="preserve"> event fails.</w:t>
       </w:r>
     </w:p>
     <w:p>
       <w:r>
+        <w:rPr>
+          <w:highlight w:val="yellow"/>
+        </w:rPr>
         <w:t xml:space="preserve">TODO: Extend the get list of events </w:t>
       </w:r>
       <w:proofErr w:type="gramStart"/>
       <w:r>
+        <w:rPr>
+          <w:highlight w:val="yellow"/>
+        </w:rPr>
         <w:t>controller</w:t>
       </w:r>
       <w:proofErr w:type="gramEnd"/>
       <w:r>
+        <w:rPr>
+          <w:highlight w:val="yellow"/>
+        </w:rPr>
         <w:t xml:space="preserve"> to return past events</w:t>
       </w:r>
     </w:p>
@@ -209,7 +245,15 @@
       </w:r>
     </w:p>
     <w:p>
-      <w:r>
+      <w:pPr>
+        <w:rPr>
+          <w:highlight w:val="yellow"/>
+        </w:rPr>
+      </w:pPr>
+      <w:r>
+        <w:rPr>
+          <w:highlight w:val="yellow"/>
+        </w:rPr>
         <w:t xml:space="preserve">There are now some missing tests </w:t>
       </w:r>
       <w:r>
@@ -220,6 +264,7 @@
               <w:rFonts w:ascii="Segoe UI Emoji" w:eastAsia="Segoe UI Emoji" w:hAnsi="Segoe UI Emoji" w:cs="Segoe UI Emoji"/>
             </mc:Fallback>
           </mc:AlternateContent>
+          <w:highlight w:val="yellow"/>
         </w:rPr>
         <mc:AlternateContent>
           <mc:Choice Requires="w16se">
@@ -232,13 +277,24 @@
       </w:r>
     </w:p>
     <w:p>
-      <w:r>
+      <w:pPr>
+        <w:rPr>
+          <w:highlight w:val="yellow"/>
+        </w:rPr>
+      </w:pPr>
+      <w:r>
+        <w:rPr>
+          <w:highlight w:val="yellow"/>
+        </w:rPr>
         <w:tab/>
         <w:t>When the user first registers, we need a test to ensure that a message is sent to slack</w:t>
       </w:r>
     </w:p>
     <w:p>
       <w:r>
+        <w:rPr>
+          <w:highlight w:val="yellow"/>
+        </w:rPr>
         <w:tab/>
         <w:t>We need a test for the slack webhook</w:t>
       </w:r>
@@ -402,28 +458,56 @@
       </w:r>
     </w:p>
     <w:p>
-      <w:r>
+      <w:pPr>
+        <w:rPr>
+          <w:strike/>
+        </w:rPr>
+      </w:pPr>
+      <w:r>
+        <w:rPr>
+          <w:strike/>
+        </w:rPr>
         <w:t xml:space="preserve">Add </w:t>
       </w:r>
       <w:proofErr w:type="spellStart"/>
       <w:r>
+        <w:rPr>
+          <w:strike/>
+        </w:rPr>
         <w:t>ApprovedBy</w:t>
       </w:r>
       <w:proofErr w:type="spellEnd"/>
       <w:r>
+        <w:rPr>
+          <w:strike/>
+        </w:rPr>
         <w:t xml:space="preserve"> / </w:t>
       </w:r>
       <w:proofErr w:type="spellStart"/>
       <w:r>
+        <w:rPr>
+          <w:strike/>
+        </w:rPr>
         <w:t>RejectedBy</w:t>
       </w:r>
       <w:proofErr w:type="spellEnd"/>
       <w:r>
+        <w:rPr>
+          <w:strike/>
+        </w:rPr>
         <w:t xml:space="preserve"> flags to the user model.</w:t>
       </w:r>
     </w:p>
     <w:p>
-      <w:r>
+      <w:pPr>
+        <w:rPr>
+          <w:strike/>
+        </w:rPr>
+      </w:pPr>
+      <w:r>
+        <w:rPr>
+          <w:strike/>
+        </w:rPr>
         <w:t>Add screen to allow the user to enter their bio and check their details.</w:t>
       </w:r>
     </w:p>
@@ -778,7 +862,12 @@
       </w:r>
     </w:p>
     <w:p>
-      <w:r>
+      <w:bookmarkStart w:id="0" w:name="_GoBack"/>
+      <w:bookmarkEnd w:id="0"/>
+      <w:r>
+        <w:rPr>
+          <w:highlight w:val="yellow"/>
+        </w:rPr>
         <w:t>It would be nice to make this more generic so that in the future the group owner can define their own questions.</w:t>
       </w:r>
     </w:p>

</xml_diff>

<commit_message>
Allow users to change their profile pictures
</commit_message>
<xml_diff>
--- a/Venimus Dev Diary.docx
+++ b/Venimus Dev Diary.docx
@@ -20,6 +20,30 @@
         <w:pStyle w:val="Heading1"/>
       </w:pPr>
       <w:r>
+        <w:t>Wednesday 25</w:t>
+      </w:r>
+      <w:r>
+        <w:rPr>
+          <w:vertAlign w:val="superscript"/>
+        </w:rPr>
+        <w:t>th</w:t>
+      </w:r>
+      <w:r>
+        <w:t xml:space="preserve"> Dec 2019</w:t>
+      </w:r>
+    </w:p>
+    <w:p>
+      <w:r>
+        <w:t>Users can now change their profile pictures</w:t>
+      </w:r>
+      <w:bookmarkStart w:id="0" w:name="_GoBack"/>
+      <w:bookmarkEnd w:id="0"/>
+    </w:p>
+    <w:p>
+      <w:pPr>
+        <w:pStyle w:val="Heading1"/>
+      </w:pPr>
+      <w:r>
         <w:t>Tuesday 24</w:t>
       </w:r>
       <w:r>
@@ -41,6 +65,11 @@
       </w:r>
       <w:r>
         <w:t xml:space="preserve"> groups.</w:t>
+      </w:r>
+    </w:p>
+    <w:p>
+      <w:r>
+        <w:t>Added page to view event attendees</w:t>
       </w:r>
     </w:p>
     <w:p>
@@ -309,6 +338,7 @@
         <w:pStyle w:val="Heading1"/>
       </w:pPr>
       <w:r>
+        <w:lastRenderedPageBreak/>
         <w:t>Wednesday 18</w:t>
       </w:r>
       <w:r>
@@ -331,7 +361,6 @@
         <w:pStyle w:val="Heading1"/>
       </w:pPr>
       <w:r>
-        <w:lastRenderedPageBreak/>
         <w:t>Tuesday 17</w:t>
       </w:r>
       <w:r>
@@ -654,6 +683,7 @@
     </w:p>
     <w:p>
       <w:r>
+        <w:lastRenderedPageBreak/>
         <w:t xml:space="preserve">Started integrating with slack.  When a user wishes to join a </w:t>
       </w:r>
       <w:r>
@@ -669,7 +699,6 @@
         <w:pStyle w:val="Heading1"/>
       </w:pPr>
       <w:r>
-        <w:lastRenderedPageBreak/>
         <w:t>Thursday 12</w:t>
       </w:r>
       <w:r>
@@ -862,8 +891,6 @@
       </w:r>
     </w:p>
     <w:p>
-      <w:bookmarkStart w:id="0" w:name="_GoBack"/>
-      <w:bookmarkEnd w:id="0"/>
       <w:r>
         <w:rPr>
           <w:highlight w:val="yellow"/>
@@ -1003,6 +1030,7 @@
     <w:p/>
     <w:p>
       <w:r>
+        <w:lastRenderedPageBreak/>
         <w:t>I’m now wondering if I need to change the design of the APIs slightly.  Instead of having multiple APIs to return a list of groups, I think we need just one, but it also contains a list of available actions you can carry out on the group.</w:t>
       </w:r>
     </w:p>
@@ -1020,7 +1048,6 @@
         </w:numPr>
       </w:pPr>
       <w:r>
-        <w:lastRenderedPageBreak/>
         <w:t>Join Group</w:t>
       </w:r>
     </w:p>

</xml_diff>

<commit_message>
Allow events host to define/edit questions
</commit_message>
<xml_diff>
--- a/Venimus Dev Diary.docx
+++ b/Venimus Dev Diary.docx
@@ -20,6 +20,36 @@
         <w:pStyle w:val="Heading1"/>
       </w:pPr>
       <w:r>
+        <w:t>Thursday 26</w:t>
+      </w:r>
+      <w:r>
+        <w:rPr>
+          <w:vertAlign w:val="superscript"/>
+        </w:rPr>
+        <w:t>th</w:t>
+      </w:r>
+      <w:r>
+        <w:t xml:space="preserve"> Dec 2019</w:t>
+      </w:r>
+    </w:p>
+    <w:p>
+      <w:r>
+        <w:t>API allows questions to be provided when creating events</w:t>
+      </w:r>
+    </w:p>
+    <w:p>
+      <w:r>
+        <w:rPr>
+          <w:highlight w:val="yellow"/>
+        </w:rPr>
+        <w:t>TODO: Update events</w:t>
+      </w:r>
+    </w:p>
+    <w:p>
+      <w:pPr>
+        <w:pStyle w:val="Heading1"/>
+      </w:pPr>
+      <w:r>
         <w:t>Wednesday 25</w:t>
       </w:r>
       <w:r>
@@ -30,14 +60,14 @@
       </w:r>
       <w:r>
         <w:t xml:space="preserve"> Dec 2019</w:t>
-      </w:r>
-    </w:p>
-    <w:p>
-      <w:r>
-        <w:t>Users can now change their profile pictures</w:t>
       </w:r>
       <w:bookmarkStart w:id="0" w:name="_GoBack"/>
       <w:bookmarkEnd w:id="0"/>
+    </w:p>
+    <w:p>
+      <w:r>
+        <w:t>Users can now change their profile pictures</w:t>
+      </w:r>
     </w:p>
     <w:p>
       <w:pPr>
@@ -324,6 +354,7 @@
         <w:rPr>
           <w:highlight w:val="yellow"/>
         </w:rPr>
+        <w:lastRenderedPageBreak/>
         <w:tab/>
         <w:t>We need a test for the slack webhook</w:t>
       </w:r>
@@ -338,314 +369,314 @@
         <w:pStyle w:val="Heading1"/>
       </w:pPr>
       <w:r>
+        <w:t>Wednesday 18</w:t>
+      </w:r>
+      <w:r>
+        <w:rPr>
+          <w:vertAlign w:val="superscript"/>
+        </w:rPr>
+        <w:t>th</w:t>
+      </w:r>
+      <w:r>
+        <w:t xml:space="preserve"> Dec 2019</w:t>
+      </w:r>
+    </w:p>
+    <w:p>
+      <w:r>
+        <w:t>Added a page to allow the user to confirm their details the first time they log in.</w:t>
+      </w:r>
+    </w:p>
+    <w:p>
+      <w:pPr>
+        <w:pStyle w:val="Heading1"/>
+      </w:pPr>
+      <w:r>
+        <w:t>Tuesday 17</w:t>
+      </w:r>
+      <w:r>
+        <w:rPr>
+          <w:vertAlign w:val="superscript"/>
+        </w:rPr>
+        <w:t>th</w:t>
+      </w:r>
+      <w:r>
+        <w:t xml:space="preserve"> Dec 2019</w:t>
+      </w:r>
+    </w:p>
+    <w:p>
+      <w:r>
+        <w:t>Combined three different group controllers into a single controller which takes query parameters instead.</w:t>
+      </w:r>
+    </w:p>
+    <w:p>
+      <w:pPr>
+        <w:pStyle w:val="Heading1"/>
+      </w:pPr>
+      <w:r>
+        <w:t>Monday 16</w:t>
+      </w:r>
+      <w:r>
+        <w:rPr>
+          <w:vertAlign w:val="superscript"/>
+        </w:rPr>
+        <w:t>th</w:t>
+      </w:r>
+      <w:r>
+        <w:t xml:space="preserve"> Dec 2019</w:t>
+      </w:r>
+    </w:p>
+    <w:p>
+      <w:r>
+        <w:t xml:space="preserve">Amended the </w:t>
+      </w:r>
+      <w:proofErr w:type="spellStart"/>
+      <w:r>
+        <w:t>CreateInitialData</w:t>
+      </w:r>
+      <w:proofErr w:type="spellEnd"/>
+      <w:r>
+        <w:t xml:space="preserve"> app to load in all the groups.  It does this by parsing the markdown files used by the main website.</w:t>
+      </w:r>
+    </w:p>
+    <w:p>
+      <w:r>
+        <w:t xml:space="preserve">Added a new property to groups called </w:t>
+      </w:r>
+      <w:proofErr w:type="spellStart"/>
+      <w:r>
+        <w:t>StrapLine</w:t>
+      </w:r>
+      <w:proofErr w:type="spellEnd"/>
+      <w:r>
+        <w:t>, this is initially the first line of the description.</w:t>
+      </w:r>
+    </w:p>
+    <w:p>
+      <w:r>
+        <w:t xml:space="preserve">Changed the home page so that it now shows the </w:t>
+      </w:r>
+      <w:proofErr w:type="spellStart"/>
+      <w:r>
+        <w:t>StrapLine</w:t>
+      </w:r>
+      <w:proofErr w:type="spellEnd"/>
+      <w:r>
+        <w:t xml:space="preserve"> rather than the full description.  Changed the Join Now button to read “</w:t>
+      </w:r>
+      <w:r>
+        <w:t>Find Out More</w:t>
+      </w:r>
+      <w:r>
+        <w:t xml:space="preserve">”.  Clicking this takes you to a </w:t>
+      </w:r>
+      <w:r>
+        <w:t>group’s</w:t>
+      </w:r>
+      <w:r>
+        <w:t xml:space="preserve"> details page.</w:t>
+      </w:r>
+    </w:p>
+    <w:p>
+      <w:r>
+        <w:t>Amended the get group API so that you no longer need to be authorised in order to call it.</w:t>
+      </w:r>
+    </w:p>
+    <w:p>
+      <w:pPr>
+        <w:pStyle w:val="Heading1"/>
+      </w:pPr>
+      <w:r>
+        <w:t>Sunday 15</w:t>
+      </w:r>
+      <w:r>
+        <w:rPr>
+          <w:vertAlign w:val="superscript"/>
+        </w:rPr>
+        <w:t>th</w:t>
+      </w:r>
+      <w:r>
+        <w:t xml:space="preserve"> Dec 2019</w:t>
+      </w:r>
+    </w:p>
+    <w:p>
+      <w:r>
+        <w:t>Tidied up the code which post to and receives replies from slack.  Also add an additional feedback into slack after the user has clicked approve/reject.</w:t>
+      </w:r>
+    </w:p>
+    <w:p>
+      <w:r>
+        <w:t>Couple of jobs remaining</w:t>
+      </w:r>
+    </w:p>
+    <w:p>
+      <w:r>
+        <w:t>Add a unit test which simulates the webhook call from slack.</w:t>
+      </w:r>
+      <w:r>
+        <w:t xml:space="preserve">  Maybe use PACT?</w:t>
+      </w:r>
+    </w:p>
+    <w:p>
+      <w:pPr>
+        <w:rPr>
+          <w:strike/>
+        </w:rPr>
+      </w:pPr>
+      <w:r>
+        <w:rPr>
+          <w:strike/>
+        </w:rPr>
+        <w:t xml:space="preserve">Add </w:t>
+      </w:r>
+      <w:proofErr w:type="spellStart"/>
+      <w:r>
+        <w:rPr>
+          <w:strike/>
+        </w:rPr>
+        <w:t>ApprovedBy</w:t>
+      </w:r>
+      <w:proofErr w:type="spellEnd"/>
+      <w:r>
+        <w:rPr>
+          <w:strike/>
+        </w:rPr>
+        <w:t xml:space="preserve"> / </w:t>
+      </w:r>
+      <w:proofErr w:type="spellStart"/>
+      <w:r>
+        <w:rPr>
+          <w:strike/>
+        </w:rPr>
+        <w:t>RejectedBy</w:t>
+      </w:r>
+      <w:proofErr w:type="spellEnd"/>
+      <w:r>
+        <w:rPr>
+          <w:strike/>
+        </w:rPr>
+        <w:t xml:space="preserve"> flags to the user model.</w:t>
+      </w:r>
+    </w:p>
+    <w:p>
+      <w:pPr>
+        <w:rPr>
+          <w:strike/>
+        </w:rPr>
+      </w:pPr>
+      <w:r>
+        <w:rPr>
+          <w:strike/>
+        </w:rPr>
+        <w:t>Add screen to allow the user to enter their bio and check their details.</w:t>
+      </w:r>
+    </w:p>
+    <w:p/>
+    <w:p>
+      <w:pPr>
+        <w:pStyle w:val="Heading1"/>
+      </w:pPr>
+      <w:r>
+        <w:t>Saturday 14</w:t>
+      </w:r>
+      <w:r>
+        <w:rPr>
+          <w:vertAlign w:val="superscript"/>
+        </w:rPr>
+        <w:t>th</w:t>
+      </w:r>
+      <w:r>
+        <w:t xml:space="preserve"> Dec 2019</w:t>
+      </w:r>
+    </w:p>
+    <w:p>
+      <w:r>
+        <w:t xml:space="preserve">Spent some time playing with integrations to slack today. When a user signs up I can now post a message into slack asking an administrator to approve/reject the request.  When they click a </w:t>
+      </w:r>
+      <w:proofErr w:type="gramStart"/>
+      <w:r>
+        <w:t>button</w:t>
+      </w:r>
+      <w:proofErr w:type="gramEnd"/>
+      <w:r>
+        <w:t xml:space="preserve"> it calls a webhook back into the API site.</w:t>
+      </w:r>
+    </w:p>
+    <w:p>
+      <w:r>
+        <w:t xml:space="preserve">For testing purposes I’ve made my local site visible using </w:t>
+      </w:r>
+      <w:proofErr w:type="spellStart"/>
+      <w:r>
+        <w:t>ngrok</w:t>
+      </w:r>
+      <w:proofErr w:type="spellEnd"/>
+      <w:r>
+        <w:t>.</w:t>
+      </w:r>
+    </w:p>
+    <w:p>
+      <w:r>
+        <w:t xml:space="preserve">Had issues getting the </w:t>
+      </w:r>
+      <w:proofErr w:type="spellStart"/>
+      <w:r>
+        <w:t>callback</w:t>
+      </w:r>
+      <w:proofErr w:type="spellEnd"/>
+      <w:r>
+        <w:t xml:space="preserve"> to work, had to remove </w:t>
+      </w:r>
+      <w:proofErr w:type="spellStart"/>
+      <w:r>
+        <w:t>HttpsRedirection</w:t>
+      </w:r>
+      <w:proofErr w:type="spellEnd"/>
+      <w:r>
+        <w:t xml:space="preserve"> from </w:t>
+      </w:r>
+      <w:proofErr w:type="spellStart"/>
+      <w:r>
+        <w:t>startup.cs</w:t>
+      </w:r>
+      <w:proofErr w:type="spellEnd"/>
+      <w:r>
+        <w:t xml:space="preserve">.   Also marked the post method with </w:t>
+      </w:r>
+      <w:r>
+        <w:t>[Consumes("application/x-www-form-</w:t>
+      </w:r>
+      <w:proofErr w:type="spellStart"/>
+      <w:r>
+        <w:t>urlencoded</w:t>
+      </w:r>
+      <w:proofErr w:type="spellEnd"/>
+      <w:r>
+        <w:t>")] but I’m not sure that’s working correctly.</w:t>
+      </w:r>
+    </w:p>
+    <w:p>
+      <w:r>
+        <w:t>(</w:t>
+      </w:r>
+      <w:r>
+        <w:t xml:space="preserve">There also seems to be a bug </w:t>
+      </w:r>
+      <w:r>
+        <w:t xml:space="preserve">in the site </w:t>
+      </w:r>
+      <w:r>
+        <w:t>related to the token expiring.</w:t>
+      </w:r>
+      <w:r>
+        <w:t>)</w:t>
+      </w:r>
+    </w:p>
+    <w:p>
+      <w:pPr>
+        <w:pStyle w:val="Heading1"/>
+      </w:pPr>
+      <w:r>
         <w:lastRenderedPageBreak/>
-        <w:t>Wednesday 18</w:t>
-      </w:r>
-      <w:r>
-        <w:rPr>
-          <w:vertAlign w:val="superscript"/>
-        </w:rPr>
-        <w:t>th</w:t>
-      </w:r>
-      <w:r>
-        <w:t xml:space="preserve"> Dec 2019</w:t>
-      </w:r>
-    </w:p>
-    <w:p>
-      <w:r>
-        <w:t>Added a page to allow the user to confirm their details the first time they log in.</w:t>
-      </w:r>
-    </w:p>
-    <w:p>
-      <w:pPr>
-        <w:pStyle w:val="Heading1"/>
-      </w:pPr>
-      <w:r>
-        <w:t>Tuesday 17</w:t>
-      </w:r>
-      <w:r>
-        <w:rPr>
-          <w:vertAlign w:val="superscript"/>
-        </w:rPr>
-        <w:t>th</w:t>
-      </w:r>
-      <w:r>
-        <w:t xml:space="preserve"> Dec 2019</w:t>
-      </w:r>
-    </w:p>
-    <w:p>
-      <w:r>
-        <w:t>Combined three different group controllers into a single controller which takes query parameters instead.</w:t>
-      </w:r>
-    </w:p>
-    <w:p>
-      <w:pPr>
-        <w:pStyle w:val="Heading1"/>
-      </w:pPr>
-      <w:r>
-        <w:t>Monday 16</w:t>
-      </w:r>
-      <w:r>
-        <w:rPr>
-          <w:vertAlign w:val="superscript"/>
-        </w:rPr>
-        <w:t>th</w:t>
-      </w:r>
-      <w:r>
-        <w:t xml:space="preserve"> Dec 2019</w:t>
-      </w:r>
-    </w:p>
-    <w:p>
-      <w:r>
-        <w:t xml:space="preserve">Amended the </w:t>
-      </w:r>
-      <w:proofErr w:type="spellStart"/>
-      <w:r>
-        <w:t>CreateInitialData</w:t>
-      </w:r>
-      <w:proofErr w:type="spellEnd"/>
-      <w:r>
-        <w:t xml:space="preserve"> app to load in all the groups.  It does this by parsing the markdown files used by the main website.</w:t>
-      </w:r>
-    </w:p>
-    <w:p>
-      <w:r>
-        <w:t xml:space="preserve">Added a new property to groups called </w:t>
-      </w:r>
-      <w:proofErr w:type="spellStart"/>
-      <w:r>
-        <w:t>StrapLine</w:t>
-      </w:r>
-      <w:proofErr w:type="spellEnd"/>
-      <w:r>
-        <w:t>, this is initially the first line of the description.</w:t>
-      </w:r>
-    </w:p>
-    <w:p>
-      <w:r>
-        <w:t xml:space="preserve">Changed the home page so that it now shows the </w:t>
-      </w:r>
-      <w:proofErr w:type="spellStart"/>
-      <w:r>
-        <w:t>StrapLine</w:t>
-      </w:r>
-      <w:proofErr w:type="spellEnd"/>
-      <w:r>
-        <w:t xml:space="preserve"> rather than the full description.  Changed the Join Now button to read “</w:t>
-      </w:r>
-      <w:r>
-        <w:t>Find Out More</w:t>
-      </w:r>
-      <w:r>
-        <w:t xml:space="preserve">”.  Clicking this takes you to a </w:t>
-      </w:r>
-      <w:r>
-        <w:t>group’s</w:t>
-      </w:r>
-      <w:r>
-        <w:t xml:space="preserve"> details page.</w:t>
-      </w:r>
-    </w:p>
-    <w:p>
-      <w:r>
-        <w:t>Amended the get group API so that you no longer need to be authorised in order to call it.</w:t>
-      </w:r>
-    </w:p>
-    <w:p>
-      <w:pPr>
-        <w:pStyle w:val="Heading1"/>
-      </w:pPr>
-      <w:r>
-        <w:t>Sunday 15</w:t>
-      </w:r>
-      <w:r>
-        <w:rPr>
-          <w:vertAlign w:val="superscript"/>
-        </w:rPr>
-        <w:t>th</w:t>
-      </w:r>
-      <w:r>
-        <w:t xml:space="preserve"> Dec 2019</w:t>
-      </w:r>
-    </w:p>
-    <w:p>
-      <w:r>
-        <w:t>Tidied up the code which post to and receives replies from slack.  Also add an additional feedback into slack after the user has clicked approve/reject.</w:t>
-      </w:r>
-    </w:p>
-    <w:p>
-      <w:r>
-        <w:t>Couple of jobs remaining</w:t>
-      </w:r>
-    </w:p>
-    <w:p>
-      <w:r>
-        <w:t>Add a unit test which simulates the webhook call from slack.</w:t>
-      </w:r>
-      <w:r>
-        <w:t xml:space="preserve">  Maybe use PACT?</w:t>
-      </w:r>
-    </w:p>
-    <w:p>
-      <w:pPr>
-        <w:rPr>
-          <w:strike/>
-        </w:rPr>
-      </w:pPr>
-      <w:r>
-        <w:rPr>
-          <w:strike/>
-        </w:rPr>
-        <w:t xml:space="preserve">Add </w:t>
-      </w:r>
-      <w:proofErr w:type="spellStart"/>
-      <w:r>
-        <w:rPr>
-          <w:strike/>
-        </w:rPr>
-        <w:t>ApprovedBy</w:t>
-      </w:r>
-      <w:proofErr w:type="spellEnd"/>
-      <w:r>
-        <w:rPr>
-          <w:strike/>
-        </w:rPr>
-        <w:t xml:space="preserve"> / </w:t>
-      </w:r>
-      <w:proofErr w:type="spellStart"/>
-      <w:r>
-        <w:rPr>
-          <w:strike/>
-        </w:rPr>
-        <w:t>RejectedBy</w:t>
-      </w:r>
-      <w:proofErr w:type="spellEnd"/>
-      <w:r>
-        <w:rPr>
-          <w:strike/>
-        </w:rPr>
-        <w:t xml:space="preserve"> flags to the user model.</w:t>
-      </w:r>
-    </w:p>
-    <w:p>
-      <w:pPr>
-        <w:rPr>
-          <w:strike/>
-        </w:rPr>
-      </w:pPr>
-      <w:r>
-        <w:rPr>
-          <w:strike/>
-        </w:rPr>
-        <w:t>Add screen to allow the user to enter their bio and check their details.</w:t>
-      </w:r>
-    </w:p>
-    <w:p/>
-    <w:p>
-      <w:pPr>
-        <w:pStyle w:val="Heading1"/>
-      </w:pPr>
-      <w:r>
-        <w:t>Saturday 14</w:t>
-      </w:r>
-      <w:r>
-        <w:rPr>
-          <w:vertAlign w:val="superscript"/>
-        </w:rPr>
-        <w:t>th</w:t>
-      </w:r>
-      <w:r>
-        <w:t xml:space="preserve"> Dec 2019</w:t>
-      </w:r>
-    </w:p>
-    <w:p>
-      <w:r>
-        <w:t xml:space="preserve">Spent some time playing with integrations to slack today. When a user signs up I can now post a message into slack asking an administrator to approve/reject the request.  When they click a </w:t>
-      </w:r>
-      <w:proofErr w:type="gramStart"/>
-      <w:r>
-        <w:t>button</w:t>
-      </w:r>
-      <w:proofErr w:type="gramEnd"/>
-      <w:r>
-        <w:t xml:space="preserve"> it calls a webhook back into the API site.</w:t>
-      </w:r>
-    </w:p>
-    <w:p>
-      <w:r>
-        <w:t xml:space="preserve">For testing purposes I’ve made my local site visible using </w:t>
-      </w:r>
-      <w:proofErr w:type="spellStart"/>
-      <w:r>
-        <w:t>ngrok</w:t>
-      </w:r>
-      <w:proofErr w:type="spellEnd"/>
-      <w:r>
-        <w:t>.</w:t>
-      </w:r>
-    </w:p>
-    <w:p>
-      <w:r>
-        <w:t xml:space="preserve">Had issues getting the </w:t>
-      </w:r>
-      <w:proofErr w:type="spellStart"/>
-      <w:r>
-        <w:t>callback</w:t>
-      </w:r>
-      <w:proofErr w:type="spellEnd"/>
-      <w:r>
-        <w:t xml:space="preserve"> to work, had to remove </w:t>
-      </w:r>
-      <w:proofErr w:type="spellStart"/>
-      <w:r>
-        <w:t>HttpsRedirection</w:t>
-      </w:r>
-      <w:proofErr w:type="spellEnd"/>
-      <w:r>
-        <w:t xml:space="preserve"> from </w:t>
-      </w:r>
-      <w:proofErr w:type="spellStart"/>
-      <w:r>
-        <w:t>startup.cs</w:t>
-      </w:r>
-      <w:proofErr w:type="spellEnd"/>
-      <w:r>
-        <w:t xml:space="preserve">.   Also marked the post method with </w:t>
-      </w:r>
-      <w:r>
-        <w:t>[Consumes("application/x-www-form-</w:t>
-      </w:r>
-      <w:proofErr w:type="spellStart"/>
-      <w:r>
-        <w:t>urlencoded</w:t>
-      </w:r>
-      <w:proofErr w:type="spellEnd"/>
-      <w:r>
-        <w:t>")] but I’m not sure that’s working correctly.</w:t>
-      </w:r>
-    </w:p>
-    <w:p>
-      <w:r>
-        <w:t>(</w:t>
-      </w:r>
-      <w:r>
-        <w:t xml:space="preserve">There also seems to be a bug </w:t>
-      </w:r>
-      <w:r>
-        <w:t xml:space="preserve">in the site </w:t>
-      </w:r>
-      <w:r>
-        <w:t>related to the token expiring.</w:t>
-      </w:r>
-      <w:r>
-        <w:t>)</w:t>
-      </w:r>
-    </w:p>
-    <w:p>
-      <w:pPr>
-        <w:pStyle w:val="Heading1"/>
-      </w:pPr>
-      <w:r>
         <w:t>Friday 13</w:t>
       </w:r>
       <w:r>
@@ -683,7 +714,6 @@
     </w:p>
     <w:p>
       <w:r>
-        <w:lastRenderedPageBreak/>
         <w:t xml:space="preserve">Started integrating with slack.  When a user wishes to join a </w:t>
       </w:r>
       <w:r>
@@ -1016,6 +1046,7 @@
     <w:p/>
     <w:p>
       <w:r>
+        <w:lastRenderedPageBreak/>
         <w:t xml:space="preserve">The view members button on the </w:t>
       </w:r>
       <w:proofErr w:type="spellStart"/>
@@ -1030,7 +1061,6 @@
     <w:p/>
     <w:p>
       <w:r>
-        <w:lastRenderedPageBreak/>
         <w:t>I’m now wondering if I need to change the design of the APIs slightly.  Instead of having multiple APIs to return a list of groups, I think we need just one, but it also contains a list of available actions you can carry out on the group.</w:t>
       </w:r>
     </w:p>

</xml_diff>

<commit_message>
Add support for questions when creating/updating/getting events
</commit_message>
<xml_diff>
--- a/Venimus Dev Diary.docx
+++ b/Venimus Dev Diary.docx
@@ -34,35 +34,33 @@
     </w:p>
     <w:p>
       <w:r>
-        <w:t>API allows questions to be provided when creating events</w:t>
-      </w:r>
-    </w:p>
-    <w:p>
-      <w:r>
-        <w:rPr>
-          <w:highlight w:val="yellow"/>
-        </w:rPr>
-        <w:t>TODO: Update events</w:t>
+        <w:t>API allows questions to be provided when creating</w:t>
+      </w:r>
+      <w:r>
+        <w:t>/updating</w:t>
+      </w:r>
+      <w:r>
+        <w:t xml:space="preserve"> events</w:t>
       </w:r>
     </w:p>
     <w:p>
       <w:pPr>
         <w:pStyle w:val="Heading1"/>
       </w:pPr>
-      <w:r>
-        <w:t>Wednesday 25</w:t>
-      </w:r>
-      <w:r>
-        <w:rPr>
-          <w:vertAlign w:val="superscript"/>
-        </w:rPr>
-        <w:t>th</w:t>
-      </w:r>
-      <w:r>
-        <w:t xml:space="preserve"> Dec 2019</w:t>
-      </w:r>
       <w:bookmarkStart w:id="0" w:name="_GoBack"/>
       <w:bookmarkEnd w:id="0"/>
+      <w:r>
+        <w:t>Wednesday 25</w:t>
+      </w:r>
+      <w:r>
+        <w:rPr>
+          <w:vertAlign w:val="superscript"/>
+        </w:rPr>
+        <w:t>th</w:t>
+      </w:r>
+      <w:r>
+        <w:t xml:space="preserve"> Dec 2019</w:t>
+      </w:r>
     </w:p>
     <w:p>
       <w:r>
@@ -354,13 +352,13 @@
         <w:rPr>
           <w:highlight w:val="yellow"/>
         </w:rPr>
-        <w:lastRenderedPageBreak/>
         <w:tab/>
         <w:t>We need a test for the slack webhook</w:t>
       </w:r>
     </w:p>
     <w:p>
       <w:r>
+        <w:lastRenderedPageBreak/>
         <w:t>It would be nice if we could update the approval message in slack if a user changes their details.</w:t>
       </w:r>
     </w:p>
@@ -676,7 +674,6 @@
         <w:pStyle w:val="Heading1"/>
       </w:pPr>
       <w:r>
-        <w:lastRenderedPageBreak/>
         <w:t>Friday 13</w:t>
       </w:r>
       <w:r>
@@ -714,6 +711,7 @@
     </w:p>
     <w:p>
       <w:r>
+        <w:lastRenderedPageBreak/>
         <w:t xml:space="preserve">Started integrating with slack.  When a user wishes to join a </w:t>
       </w:r>
       <w:r>
@@ -1046,21 +1044,21 @@
     <w:p/>
     <w:p>
       <w:r>
+        <w:t xml:space="preserve">The view members button on the </w:t>
+      </w:r>
+      <w:proofErr w:type="spellStart"/>
+      <w:r>
+        <w:t>MyGroups</w:t>
+      </w:r>
+      <w:proofErr w:type="spellEnd"/>
+      <w:r>
+        <w:t xml:space="preserve"> page is now hidden if the user doesn’t have access to call the API.  (They must be either a system administrator or be an approved member of the group)</w:t>
+      </w:r>
+    </w:p>
+    <w:p/>
+    <w:p>
+      <w:r>
         <w:lastRenderedPageBreak/>
-        <w:t xml:space="preserve">The view members button on the </w:t>
-      </w:r>
-      <w:proofErr w:type="spellStart"/>
-      <w:r>
-        <w:t>MyGroups</w:t>
-      </w:r>
-      <w:proofErr w:type="spellEnd"/>
-      <w:r>
-        <w:t xml:space="preserve"> page is now hidden if the user doesn’t have access to call the API.  (They must be either a system administrator or be an approved member of the group)</w:t>
-      </w:r>
-    </w:p>
-    <w:p/>
-    <w:p>
-      <w:r>
         <w:t>I’m now wondering if I need to change the design of the APIs slightly.  Instead of having multiple APIs to return a list of groups, I think we need just one, but it also contains a list of available actions you can carry out on the group.</w:t>
       </w:r>
     </w:p>

</xml_diff>

<commit_message>
Include questions when getting users event registrations
</commit_message>
<xml_diff>
--- a/Venimus Dev Diary.docx
+++ b/Venimus Dev Diary.docx
@@ -20,7 +20,7 @@
         <w:pStyle w:val="Heading1"/>
       </w:pPr>
       <w:r>
-        <w:t>Thursday 26</w:t>
+        <w:t>Saturday 28</w:t>
       </w:r>
       <w:r>
         <w:rPr>
@@ -34,21 +34,86 @@
     </w:p>
     <w:p>
       <w:r>
-        <w:t>API allows questions to be provided when creating</w:t>
-      </w:r>
-      <w:r>
-        <w:t>/updating</w:t>
-      </w:r>
-      <w:r>
-        <w:t xml:space="preserve"> events</w:t>
-      </w:r>
-    </w:p>
-    <w:p>
-      <w:pPr>
-        <w:pStyle w:val="Heading1"/>
-      </w:pPr>
+        <w:t>Get user registration now includes questions</w:t>
+      </w:r>
+    </w:p>
+    <w:p>
       <w:bookmarkStart w:id="0" w:name="_GoBack"/>
       <w:bookmarkEnd w:id="0"/>
+    </w:p>
+    <w:p>
+      <w:pPr>
+        <w:pStyle w:val="Heading1"/>
+      </w:pPr>
+      <w:r>
+        <w:t>Friday 27</w:t>
+      </w:r>
+      <w:r>
+        <w:rPr>
+          <w:vertAlign w:val="superscript"/>
+        </w:rPr>
+        <w:t>th</w:t>
+      </w:r>
+      <w:r>
+        <w:t xml:space="preserve"> Dec 2019</w:t>
+      </w:r>
+    </w:p>
+    <w:p>
+      <w:r>
+        <w:t>Add support for questions when creating/updating/getting events</w:t>
+      </w:r>
+    </w:p>
+    <w:p>
+      <w:r>
+        <w:t xml:space="preserve">Removed </w:t>
+      </w:r>
+      <w:proofErr w:type="spellStart"/>
+      <w:r>
+        <w:t>Automapper</w:t>
+      </w:r>
+      <w:proofErr w:type="spellEnd"/>
+      <w:r>
+        <w:t xml:space="preserve"> from events</w:t>
+      </w:r>
+      <w:r>
+        <w:t xml:space="preserve"> controller</w:t>
+      </w:r>
+      <w:r>
+        <w:t xml:space="preserve"> as the code was clearer without it.</w:t>
+      </w:r>
+    </w:p>
+    <w:p>
+      <w:pPr>
+        <w:pStyle w:val="Heading1"/>
+      </w:pPr>
+      <w:r>
+        <w:t>Thursday 26</w:t>
+      </w:r>
+      <w:r>
+        <w:rPr>
+          <w:vertAlign w:val="superscript"/>
+        </w:rPr>
+        <w:t>th</w:t>
+      </w:r>
+      <w:r>
+        <w:t xml:space="preserve"> Dec 2019</w:t>
+      </w:r>
+    </w:p>
+    <w:p>
+      <w:r>
+        <w:t>API allows questions to be provided when creating</w:t>
+      </w:r>
+      <w:r>
+        <w:t>/updating</w:t>
+      </w:r>
+      <w:r>
+        <w:t xml:space="preserve"> events</w:t>
+      </w:r>
+    </w:p>
+    <w:p>
+      <w:pPr>
+        <w:pStyle w:val="Heading1"/>
+      </w:pPr>
       <w:r>
         <w:t>Wednesday 25</w:t>
       </w:r>
@@ -277,6 +342,7 @@
     </w:p>
     <w:p>
       <w:r>
+        <w:lastRenderedPageBreak/>
         <w:t xml:space="preserve">Added flag to get group view model to indicate if the user </w:t>
       </w:r>
       <w:proofErr w:type="gramStart"/>
@@ -358,262 +424,262 @@
     </w:p>
     <w:p>
       <w:r>
+        <w:t>It would be nice if we could update the approval message in slack if a user changes their details.</w:t>
+      </w:r>
+    </w:p>
+    <w:p>
+      <w:pPr>
+        <w:pStyle w:val="Heading1"/>
+      </w:pPr>
+      <w:r>
+        <w:t>Wednesday 18</w:t>
+      </w:r>
+      <w:r>
+        <w:rPr>
+          <w:vertAlign w:val="superscript"/>
+        </w:rPr>
+        <w:t>th</w:t>
+      </w:r>
+      <w:r>
+        <w:t xml:space="preserve"> Dec 2019</w:t>
+      </w:r>
+    </w:p>
+    <w:p>
+      <w:r>
+        <w:t>Added a page to allow the user to confirm their details the first time they log in.</w:t>
+      </w:r>
+    </w:p>
+    <w:p>
+      <w:pPr>
+        <w:pStyle w:val="Heading1"/>
+      </w:pPr>
+      <w:r>
+        <w:t>Tuesday 17</w:t>
+      </w:r>
+      <w:r>
+        <w:rPr>
+          <w:vertAlign w:val="superscript"/>
+        </w:rPr>
+        <w:t>th</w:t>
+      </w:r>
+      <w:r>
+        <w:t xml:space="preserve"> Dec 2019</w:t>
+      </w:r>
+    </w:p>
+    <w:p>
+      <w:r>
+        <w:t>Combined three different group controllers into a single controller which takes query parameters instead.</w:t>
+      </w:r>
+    </w:p>
+    <w:p>
+      <w:pPr>
+        <w:pStyle w:val="Heading1"/>
+      </w:pPr>
+      <w:r>
+        <w:t>Monday 16</w:t>
+      </w:r>
+      <w:r>
+        <w:rPr>
+          <w:vertAlign w:val="superscript"/>
+        </w:rPr>
+        <w:t>th</w:t>
+      </w:r>
+      <w:r>
+        <w:t xml:space="preserve"> Dec 2019</w:t>
+      </w:r>
+    </w:p>
+    <w:p>
+      <w:r>
+        <w:t xml:space="preserve">Amended the </w:t>
+      </w:r>
+      <w:proofErr w:type="spellStart"/>
+      <w:r>
+        <w:t>CreateInitialData</w:t>
+      </w:r>
+      <w:proofErr w:type="spellEnd"/>
+      <w:r>
+        <w:t xml:space="preserve"> app to load in all the groups.  It does this by parsing the markdown files used by the main website.</w:t>
+      </w:r>
+    </w:p>
+    <w:p>
+      <w:r>
+        <w:t xml:space="preserve">Added a new property to groups called </w:t>
+      </w:r>
+      <w:proofErr w:type="spellStart"/>
+      <w:r>
+        <w:t>StrapLine</w:t>
+      </w:r>
+      <w:proofErr w:type="spellEnd"/>
+      <w:r>
+        <w:t>, this is initially the first line of the description.</w:t>
+      </w:r>
+    </w:p>
+    <w:p>
+      <w:r>
+        <w:t xml:space="preserve">Changed the home page so that it now shows the </w:t>
+      </w:r>
+      <w:proofErr w:type="spellStart"/>
+      <w:r>
+        <w:t>StrapLine</w:t>
+      </w:r>
+      <w:proofErr w:type="spellEnd"/>
+      <w:r>
+        <w:t xml:space="preserve"> rather than the full description.  Changed the Join Now button to read “</w:t>
+      </w:r>
+      <w:r>
+        <w:t>Find Out More</w:t>
+      </w:r>
+      <w:r>
+        <w:t xml:space="preserve">”.  Clicking this takes you to a </w:t>
+      </w:r>
+      <w:r>
+        <w:t>group’s</w:t>
+      </w:r>
+      <w:r>
+        <w:t xml:space="preserve"> details page.</w:t>
+      </w:r>
+    </w:p>
+    <w:p>
+      <w:r>
+        <w:t>Amended the get group API so that you no longer need to be authorised in order to call it.</w:t>
+      </w:r>
+    </w:p>
+    <w:p>
+      <w:pPr>
+        <w:pStyle w:val="Heading1"/>
+      </w:pPr>
+      <w:r>
+        <w:t>Sunday 15</w:t>
+      </w:r>
+      <w:r>
+        <w:rPr>
+          <w:vertAlign w:val="superscript"/>
+        </w:rPr>
+        <w:t>th</w:t>
+      </w:r>
+      <w:r>
+        <w:t xml:space="preserve"> Dec 2019</w:t>
+      </w:r>
+    </w:p>
+    <w:p>
+      <w:r>
+        <w:t>Tidied up the code which post to and receives replies from slack.  Also add an additional feedback into slack after the user has clicked approve/reject.</w:t>
+      </w:r>
+    </w:p>
+    <w:p>
+      <w:r>
+        <w:t>Couple of jobs remaining</w:t>
+      </w:r>
+    </w:p>
+    <w:p>
+      <w:r>
+        <w:t>Add a unit test which simulates the webhook call from slack.</w:t>
+      </w:r>
+      <w:r>
+        <w:t xml:space="preserve">  Maybe use PACT?</w:t>
+      </w:r>
+    </w:p>
+    <w:p>
+      <w:pPr>
+        <w:rPr>
+          <w:strike/>
+        </w:rPr>
+      </w:pPr>
+      <w:r>
+        <w:rPr>
+          <w:strike/>
+        </w:rPr>
+        <w:t xml:space="preserve">Add </w:t>
+      </w:r>
+      <w:proofErr w:type="spellStart"/>
+      <w:r>
+        <w:rPr>
+          <w:strike/>
+        </w:rPr>
+        <w:t>ApprovedBy</w:t>
+      </w:r>
+      <w:proofErr w:type="spellEnd"/>
+      <w:r>
+        <w:rPr>
+          <w:strike/>
+        </w:rPr>
+        <w:t xml:space="preserve"> / </w:t>
+      </w:r>
+      <w:proofErr w:type="spellStart"/>
+      <w:r>
+        <w:rPr>
+          <w:strike/>
+        </w:rPr>
+        <w:t>RejectedBy</w:t>
+      </w:r>
+      <w:proofErr w:type="spellEnd"/>
+      <w:r>
+        <w:rPr>
+          <w:strike/>
+        </w:rPr>
+        <w:t xml:space="preserve"> flags to the user model.</w:t>
+      </w:r>
+    </w:p>
+    <w:p>
+      <w:pPr>
+        <w:rPr>
+          <w:strike/>
+        </w:rPr>
+      </w:pPr>
+      <w:r>
+        <w:rPr>
+          <w:strike/>
+        </w:rPr>
+        <w:t>Add screen to allow the user to enter their bio and check their details.</w:t>
+      </w:r>
+    </w:p>
+    <w:p/>
+    <w:p>
+      <w:pPr>
+        <w:pStyle w:val="Heading1"/>
+      </w:pPr>
+      <w:r>
+        <w:t>Saturday 14</w:t>
+      </w:r>
+      <w:r>
+        <w:rPr>
+          <w:vertAlign w:val="superscript"/>
+        </w:rPr>
+        <w:t>th</w:t>
+      </w:r>
+      <w:r>
+        <w:t xml:space="preserve"> Dec 2019</w:t>
+      </w:r>
+    </w:p>
+    <w:p>
+      <w:r>
+        <w:t xml:space="preserve">Spent some time playing with integrations to slack today. When a user signs up I can now post a message into slack asking an administrator to approve/reject the request.  When they click a </w:t>
+      </w:r>
+      <w:proofErr w:type="gramStart"/>
+      <w:r>
+        <w:t>button</w:t>
+      </w:r>
+      <w:proofErr w:type="gramEnd"/>
+      <w:r>
+        <w:t xml:space="preserve"> it calls a webhook back into the API site.</w:t>
+      </w:r>
+    </w:p>
+    <w:p>
+      <w:r>
+        <w:t xml:space="preserve">For testing purposes I’ve made my local site visible using </w:t>
+      </w:r>
+      <w:proofErr w:type="spellStart"/>
+      <w:r>
+        <w:t>ngrok</w:t>
+      </w:r>
+      <w:proofErr w:type="spellEnd"/>
+      <w:r>
+        <w:t>.</w:t>
+      </w:r>
+    </w:p>
+    <w:p>
+      <w:r>
         <w:lastRenderedPageBreak/>
-        <w:t>It would be nice if we could update the approval message in slack if a user changes their details.</w:t>
-      </w:r>
-    </w:p>
-    <w:p>
-      <w:pPr>
-        <w:pStyle w:val="Heading1"/>
-      </w:pPr>
-      <w:r>
-        <w:t>Wednesday 18</w:t>
-      </w:r>
-      <w:r>
-        <w:rPr>
-          <w:vertAlign w:val="superscript"/>
-        </w:rPr>
-        <w:t>th</w:t>
-      </w:r>
-      <w:r>
-        <w:t xml:space="preserve"> Dec 2019</w:t>
-      </w:r>
-    </w:p>
-    <w:p>
-      <w:r>
-        <w:t>Added a page to allow the user to confirm their details the first time they log in.</w:t>
-      </w:r>
-    </w:p>
-    <w:p>
-      <w:pPr>
-        <w:pStyle w:val="Heading1"/>
-      </w:pPr>
-      <w:r>
-        <w:t>Tuesday 17</w:t>
-      </w:r>
-      <w:r>
-        <w:rPr>
-          <w:vertAlign w:val="superscript"/>
-        </w:rPr>
-        <w:t>th</w:t>
-      </w:r>
-      <w:r>
-        <w:t xml:space="preserve"> Dec 2019</w:t>
-      </w:r>
-    </w:p>
-    <w:p>
-      <w:r>
-        <w:t>Combined three different group controllers into a single controller which takes query parameters instead.</w:t>
-      </w:r>
-    </w:p>
-    <w:p>
-      <w:pPr>
-        <w:pStyle w:val="Heading1"/>
-      </w:pPr>
-      <w:r>
-        <w:t>Monday 16</w:t>
-      </w:r>
-      <w:r>
-        <w:rPr>
-          <w:vertAlign w:val="superscript"/>
-        </w:rPr>
-        <w:t>th</w:t>
-      </w:r>
-      <w:r>
-        <w:t xml:space="preserve"> Dec 2019</w:t>
-      </w:r>
-    </w:p>
-    <w:p>
-      <w:r>
-        <w:t xml:space="preserve">Amended the </w:t>
-      </w:r>
-      <w:proofErr w:type="spellStart"/>
-      <w:r>
-        <w:t>CreateInitialData</w:t>
-      </w:r>
-      <w:proofErr w:type="spellEnd"/>
-      <w:r>
-        <w:t xml:space="preserve"> app to load in all the groups.  It does this by parsing the markdown files used by the main website.</w:t>
-      </w:r>
-    </w:p>
-    <w:p>
-      <w:r>
-        <w:t xml:space="preserve">Added a new property to groups called </w:t>
-      </w:r>
-      <w:proofErr w:type="spellStart"/>
-      <w:r>
-        <w:t>StrapLine</w:t>
-      </w:r>
-      <w:proofErr w:type="spellEnd"/>
-      <w:r>
-        <w:t>, this is initially the first line of the description.</w:t>
-      </w:r>
-    </w:p>
-    <w:p>
-      <w:r>
-        <w:t xml:space="preserve">Changed the home page so that it now shows the </w:t>
-      </w:r>
-      <w:proofErr w:type="spellStart"/>
-      <w:r>
-        <w:t>StrapLine</w:t>
-      </w:r>
-      <w:proofErr w:type="spellEnd"/>
-      <w:r>
-        <w:t xml:space="preserve"> rather than the full description.  Changed the Join Now button to read “</w:t>
-      </w:r>
-      <w:r>
-        <w:t>Find Out More</w:t>
-      </w:r>
-      <w:r>
-        <w:t xml:space="preserve">”.  Clicking this takes you to a </w:t>
-      </w:r>
-      <w:r>
-        <w:t>group’s</w:t>
-      </w:r>
-      <w:r>
-        <w:t xml:space="preserve"> details page.</w:t>
-      </w:r>
-    </w:p>
-    <w:p>
-      <w:r>
-        <w:t>Amended the get group API so that you no longer need to be authorised in order to call it.</w:t>
-      </w:r>
-    </w:p>
-    <w:p>
-      <w:pPr>
-        <w:pStyle w:val="Heading1"/>
-      </w:pPr>
-      <w:r>
-        <w:t>Sunday 15</w:t>
-      </w:r>
-      <w:r>
-        <w:rPr>
-          <w:vertAlign w:val="superscript"/>
-        </w:rPr>
-        <w:t>th</w:t>
-      </w:r>
-      <w:r>
-        <w:t xml:space="preserve"> Dec 2019</w:t>
-      </w:r>
-    </w:p>
-    <w:p>
-      <w:r>
-        <w:t>Tidied up the code which post to and receives replies from slack.  Also add an additional feedback into slack after the user has clicked approve/reject.</w:t>
-      </w:r>
-    </w:p>
-    <w:p>
-      <w:r>
-        <w:t>Couple of jobs remaining</w:t>
-      </w:r>
-    </w:p>
-    <w:p>
-      <w:r>
-        <w:t>Add a unit test which simulates the webhook call from slack.</w:t>
-      </w:r>
-      <w:r>
-        <w:t xml:space="preserve">  Maybe use PACT?</w:t>
-      </w:r>
-    </w:p>
-    <w:p>
-      <w:pPr>
-        <w:rPr>
-          <w:strike/>
-        </w:rPr>
-      </w:pPr>
-      <w:r>
-        <w:rPr>
-          <w:strike/>
-        </w:rPr>
-        <w:t xml:space="preserve">Add </w:t>
-      </w:r>
-      <w:proofErr w:type="spellStart"/>
-      <w:r>
-        <w:rPr>
-          <w:strike/>
-        </w:rPr>
-        <w:t>ApprovedBy</w:t>
-      </w:r>
-      <w:proofErr w:type="spellEnd"/>
-      <w:r>
-        <w:rPr>
-          <w:strike/>
-        </w:rPr>
-        <w:t xml:space="preserve"> / </w:t>
-      </w:r>
-      <w:proofErr w:type="spellStart"/>
-      <w:r>
-        <w:rPr>
-          <w:strike/>
-        </w:rPr>
-        <w:t>RejectedBy</w:t>
-      </w:r>
-      <w:proofErr w:type="spellEnd"/>
-      <w:r>
-        <w:rPr>
-          <w:strike/>
-        </w:rPr>
-        <w:t xml:space="preserve"> flags to the user model.</w:t>
-      </w:r>
-    </w:p>
-    <w:p>
-      <w:pPr>
-        <w:rPr>
-          <w:strike/>
-        </w:rPr>
-      </w:pPr>
-      <w:r>
-        <w:rPr>
-          <w:strike/>
-        </w:rPr>
-        <w:t>Add screen to allow the user to enter their bio and check their details.</w:t>
-      </w:r>
-    </w:p>
-    <w:p/>
-    <w:p>
-      <w:pPr>
-        <w:pStyle w:val="Heading1"/>
-      </w:pPr>
-      <w:r>
-        <w:t>Saturday 14</w:t>
-      </w:r>
-      <w:r>
-        <w:rPr>
-          <w:vertAlign w:val="superscript"/>
-        </w:rPr>
-        <w:t>th</w:t>
-      </w:r>
-      <w:r>
-        <w:t xml:space="preserve"> Dec 2019</w:t>
-      </w:r>
-    </w:p>
-    <w:p>
-      <w:r>
-        <w:t xml:space="preserve">Spent some time playing with integrations to slack today. When a user signs up I can now post a message into slack asking an administrator to approve/reject the request.  When they click a </w:t>
-      </w:r>
-      <w:proofErr w:type="gramStart"/>
-      <w:r>
-        <w:t>button</w:t>
-      </w:r>
-      <w:proofErr w:type="gramEnd"/>
-      <w:r>
-        <w:t xml:space="preserve"> it calls a webhook back into the API site.</w:t>
-      </w:r>
-    </w:p>
-    <w:p>
-      <w:r>
-        <w:t xml:space="preserve">For testing purposes I’ve made my local site visible using </w:t>
-      </w:r>
-      <w:proofErr w:type="spellStart"/>
-      <w:r>
-        <w:t>ngrok</w:t>
-      </w:r>
-      <w:proofErr w:type="spellEnd"/>
-      <w:r>
-        <w:t>.</w:t>
-      </w:r>
-    </w:p>
-    <w:p>
-      <w:r>
         <w:t xml:space="preserve">Had issues getting the </w:t>
       </w:r>
       <w:proofErr w:type="spellStart"/>
@@ -711,7 +777,6 @@
     </w:p>
     <w:p>
       <w:r>
-        <w:lastRenderedPageBreak/>
         <w:t xml:space="preserve">Started integrating with slack.  When a user wishes to join a </w:t>
       </w:r>
       <w:r>
@@ -932,6 +997,7 @@
         <w:pStyle w:val="Heading1"/>
       </w:pPr>
       <w:r>
+        <w:lastRenderedPageBreak/>
         <w:t>Tuesday 10</w:t>
       </w:r>
       <w:r>
@@ -1058,7 +1124,6 @@
     <w:p/>
     <w:p>
       <w:r>
-        <w:lastRenderedPageBreak/>
         <w:t>I’m now wondering if I need to change the design of the APIs slightly.  Instead of having multiple APIs to return a list of groups, I think we need just one, but it also contains a list of available actions you can carry out on the group.</w:t>
       </w:r>
     </w:p>

</xml_diff>

<commit_message>
Retrieving an event now includes the users answers
</commit_message>
<xml_diff>
--- a/Venimus Dev Diary.docx
+++ b/Venimus Dev Diary.docx
@@ -34,13 +34,29 @@
     </w:p>
     <w:p>
       <w:r>
-        <w:t>Get user registration now includes questions</w:t>
+        <w:t xml:space="preserve">Get user registration now includes </w:t>
+      </w:r>
+      <w:r>
+        <w:t xml:space="preserve">custom </w:t>
+      </w:r>
+      <w:r>
+        <w:t>questions</w:t>
+      </w:r>
+      <w:r>
+        <w:t xml:space="preserve"> and their answers</w:t>
       </w:r>
     </w:p>
     <w:p>
       <w:bookmarkStart w:id="0" w:name="_GoBack"/>
       <w:bookmarkEnd w:id="0"/>
-    </w:p>
+      <w:r>
+        <w:rPr>
+          <w:highlight w:val="yellow"/>
+        </w:rPr>
+        <w:t>TODO: Displaying past and future events</w:t>
+      </w:r>
+    </w:p>
+    <w:p/>
     <w:p>
       <w:pPr>
         <w:pStyle w:val="Heading1"/>
@@ -337,12 +353,12 @@
     </w:p>
     <w:p>
       <w:r>
+        <w:lastRenderedPageBreak/>
         <w:t>Added new page to allow events to be created.</w:t>
       </w:r>
     </w:p>
     <w:p>
       <w:r>
-        <w:lastRenderedPageBreak/>
         <w:t xml:space="preserve">Added flag to get group view model to indicate if the user </w:t>
       </w:r>
       <w:proofErr w:type="gramStart"/>
@@ -666,6 +682,7 @@
     </w:p>
     <w:p>
       <w:r>
+        <w:lastRenderedPageBreak/>
         <w:t xml:space="preserve">For testing purposes I’ve made my local site visible using </w:t>
       </w:r>
       <w:proofErr w:type="spellStart"/>
@@ -679,7 +696,6 @@
     </w:p>
     <w:p>
       <w:r>
-        <w:lastRenderedPageBreak/>
         <w:t xml:space="preserve">Had issues getting the </w:t>
       </w:r>
       <w:proofErr w:type="spellStart"/>

</xml_diff>

<commit_message>
Add list of events for a group
</commit_message>
<xml_diff>
--- a/Venimus Dev Diary.docx
+++ b/Venimus Dev Diary.docx
@@ -19,6 +19,38 @@
       <w:pPr>
         <w:pStyle w:val="Heading1"/>
       </w:pPr>
+    </w:p>
+    <w:p>
+      <w:pPr>
+        <w:pStyle w:val="Heading1"/>
+      </w:pPr>
+      <w:r>
+        <w:t>Sunday 29</w:t>
+      </w:r>
+      <w:r>
+        <w:rPr>
+          <w:vertAlign w:val="superscript"/>
+        </w:rPr>
+        <w:t>th</w:t>
+      </w:r>
+      <w:r>
+        <w:t xml:space="preserve"> Dec 2019</w:t>
+      </w:r>
+    </w:p>
+    <w:p>
+      <w:r>
+        <w:t>Added API for listing events belong to a group</w:t>
+      </w:r>
+    </w:p>
+    <w:p>
+      <w:r>
+        <w:t>Display the list on the frontend</w:t>
+      </w:r>
+    </w:p>
+    <w:p>
+      <w:pPr>
+        <w:pStyle w:val="Heading1"/>
+      </w:pPr>
       <w:r>
         <w:t>Saturday 28</w:t>
       </w:r>
@@ -47,27 +79,299 @@
       </w:r>
     </w:p>
     <w:p>
+      <w:pPr>
+        <w:pStyle w:val="Heading1"/>
+      </w:pPr>
+      <w:r>
+        <w:t>Friday 27</w:t>
+      </w:r>
+      <w:r>
+        <w:rPr>
+          <w:vertAlign w:val="superscript"/>
+        </w:rPr>
+        <w:t>th</w:t>
+      </w:r>
+      <w:r>
+        <w:t xml:space="preserve"> Dec 2019</w:t>
+      </w:r>
+    </w:p>
+    <w:p>
+      <w:r>
+        <w:t>Add support for questions when creating/updating/getting events</w:t>
+      </w:r>
+    </w:p>
+    <w:p>
+      <w:r>
+        <w:t xml:space="preserve">Removed </w:t>
+      </w:r>
+      <w:proofErr w:type="spellStart"/>
+      <w:r>
+        <w:t>Automapper</w:t>
+      </w:r>
+      <w:proofErr w:type="spellEnd"/>
+      <w:r>
+        <w:t xml:space="preserve"> from events</w:t>
+      </w:r>
+      <w:r>
+        <w:t xml:space="preserve"> controller</w:t>
+      </w:r>
+      <w:r>
+        <w:t xml:space="preserve"> as the code was clearer without it.</w:t>
+      </w:r>
+    </w:p>
+    <w:p>
+      <w:pPr>
+        <w:pStyle w:val="Heading1"/>
+      </w:pPr>
+      <w:r>
+        <w:t>Thursday 26</w:t>
+      </w:r>
+      <w:r>
+        <w:rPr>
+          <w:vertAlign w:val="superscript"/>
+        </w:rPr>
+        <w:t>th</w:t>
+      </w:r>
+      <w:r>
+        <w:t xml:space="preserve"> Dec 2019</w:t>
+      </w:r>
+    </w:p>
+    <w:p>
+      <w:r>
+        <w:t>API allows questions to be provided when creating</w:t>
+      </w:r>
+      <w:r>
+        <w:t>/updating</w:t>
+      </w:r>
+      <w:r>
+        <w:t xml:space="preserve"> events</w:t>
+      </w:r>
+    </w:p>
+    <w:p>
+      <w:pPr>
+        <w:pStyle w:val="Heading1"/>
+      </w:pPr>
+      <w:r>
+        <w:t>Wednesday 25</w:t>
+      </w:r>
+      <w:r>
+        <w:rPr>
+          <w:vertAlign w:val="superscript"/>
+        </w:rPr>
+        <w:t>th</w:t>
+      </w:r>
+      <w:r>
+        <w:t xml:space="preserve"> Dec 2019</w:t>
+      </w:r>
+    </w:p>
+    <w:p>
+      <w:r>
+        <w:t>Users can now change their profile pictures</w:t>
+      </w:r>
+    </w:p>
+    <w:p>
+      <w:pPr>
+        <w:pStyle w:val="Heading1"/>
+      </w:pPr>
+      <w:r>
+        <w:t>Tuesday 24</w:t>
+      </w:r>
+      <w:r>
+        <w:rPr>
+          <w:vertAlign w:val="superscript"/>
+        </w:rPr>
+        <w:t>th</w:t>
+      </w:r>
+      <w:r>
+        <w:t xml:space="preserve"> Dec 2019</w:t>
+      </w:r>
+    </w:p>
+    <w:p>
+      <w:r>
+        <w:t>System administrators can now create</w:t>
+      </w:r>
+      <w:r>
+        <w:t xml:space="preserve"> and edit</w:t>
+      </w:r>
+      <w:r>
+        <w:t xml:space="preserve"> groups.</w:t>
+      </w:r>
+    </w:p>
+    <w:p>
+      <w:r>
+        <w:t>Added page to view event attendees</w:t>
+      </w:r>
+    </w:p>
+    <w:p>
+      <w:r>
+        <w:rPr>
+          <w:highlight w:val="yellow"/>
+        </w:rPr>
+        <w:t>TODO: Add error handling to all update methods</w:t>
+      </w:r>
+    </w:p>
+    <w:p>
+      <w:pPr>
+        <w:pStyle w:val="Heading1"/>
+      </w:pPr>
+      <w:r>
+        <w:t xml:space="preserve">Monday </w:t>
+      </w:r>
+      <w:proofErr w:type="gramStart"/>
+      <w:r>
+        <w:t>23th</w:t>
+      </w:r>
+      <w:proofErr w:type="gramEnd"/>
+      <w:r>
+        <w:t xml:space="preserve"> Dec 2019</w:t>
+      </w:r>
+    </w:p>
+    <w:p>
+      <w:r>
+        <w:t>Hide/show group actions based on user security</w:t>
+      </w:r>
+    </w:p>
+    <w:p>
+      <w:r>
+        <w:t>Validation errors when creating/updating events are now show on the UI</w:t>
+      </w:r>
+    </w:p>
+    <w:p>
+      <w:pPr>
+        <w:pStyle w:val="Heading1"/>
+      </w:pPr>
+      <w:r>
+        <w:t>Sunday 22</w:t>
+      </w:r>
+      <w:r>
+        <w:rPr>
+          <w:vertAlign w:val="superscript"/>
+        </w:rPr>
+        <w:t>nd</w:t>
+      </w:r>
+      <w:r>
+        <w:t xml:space="preserve"> Dec 2019</w:t>
+      </w:r>
+    </w:p>
+    <w:p>
+      <w:r>
+        <w:t>Added page to allow sysadmin administrators to create group administrators.</w:t>
+      </w:r>
+    </w:p>
+    <w:p>
+      <w:r>
+        <w:t>Combined two event controllers so there is now a single generic method for getting list of events.</w:t>
+      </w:r>
+    </w:p>
+    <w:p>
+      <w:pPr>
+        <w:rPr>
+          <w:strike/>
+        </w:rPr>
+      </w:pPr>
+      <w:r>
+        <w:rPr>
+          <w:strike/>
+        </w:rPr>
+        <w:t>TODO: Hide the button if the user doesn’t have access</w:t>
+      </w:r>
+    </w:p>
+    <w:p>
+      <w:pPr>
+        <w:rPr>
+          <w:strike/>
+        </w:rPr>
+      </w:pPr>
+      <w:r>
+        <w:rPr>
+          <w:strike/>
+        </w:rPr>
+        <w:t xml:space="preserve">TODO: Handle the parsing of errors if </w:t>
+      </w:r>
+      <w:proofErr w:type="gramStart"/>
+      <w:r>
+        <w:rPr>
+          <w:strike/>
+        </w:rPr>
+        <w:t>creating  an</w:t>
+      </w:r>
+      <w:proofErr w:type="gramEnd"/>
+      <w:r>
+        <w:rPr>
+          <w:strike/>
+        </w:rPr>
+        <w:t xml:space="preserve"> event fails.</w:t>
+      </w:r>
+    </w:p>
+    <w:p>
+      <w:pPr>
+        <w:rPr>
+          <w:strike/>
+        </w:rPr>
+      </w:pPr>
       <w:bookmarkStart w:id="0" w:name="_GoBack"/>
-      <w:bookmarkEnd w:id="0"/>
-      <w:r>
-        <w:rPr>
+      <w:r>
+        <w:rPr>
+          <w:strike/>
           <w:highlight w:val="yellow"/>
         </w:rPr>
-        <w:t>TODO: Displaying past and future events</w:t>
-      </w:r>
-    </w:p>
-    <w:p/>
+        <w:t xml:space="preserve">TODO: Extend the get list of events </w:t>
+      </w:r>
+      <w:proofErr w:type="gramStart"/>
+      <w:r>
+        <w:rPr>
+          <w:strike/>
+          <w:highlight w:val="yellow"/>
+        </w:rPr>
+        <w:t>controller</w:t>
+      </w:r>
+      <w:proofErr w:type="gramEnd"/>
+      <w:r>
+        <w:rPr>
+          <w:strike/>
+          <w:highlight w:val="yellow"/>
+        </w:rPr>
+        <w:t xml:space="preserve"> to return past events</w:t>
+      </w:r>
+    </w:p>
+    <w:bookmarkEnd w:id="0"/>
     <w:p>
       <w:pPr>
         <w:pStyle w:val="Heading1"/>
       </w:pPr>
       <w:r>
-        <w:t>Friday 27</w:t>
+        <w:t>Saturday 21</w:t>
       </w:r>
       <w:r>
         <w:rPr>
           <w:vertAlign w:val="superscript"/>
         </w:rPr>
+        <w:t>st</w:t>
+      </w:r>
+      <w:r>
+        <w:t xml:space="preserve"> Dec 2019</w:t>
+      </w:r>
+    </w:p>
+    <w:p>
+      <w:r>
+        <w:t xml:space="preserve">Added API to allow administrators to </w:t>
+      </w:r>
+      <w:r>
+        <w:t>add members to a group.</w:t>
+      </w:r>
+    </w:p>
+    <w:p>
+      <w:pPr>
+        <w:pStyle w:val="Heading1"/>
+      </w:pPr>
+      <w:r>
+        <w:lastRenderedPageBreak/>
+        <w:t>Friday 20</w:t>
+      </w:r>
+      <w:r>
+        <w:rPr>
+          <w:vertAlign w:val="superscript"/>
+        </w:rPr>
         <w:t>th</w:t>
       </w:r>
       <w:r>
@@ -76,284 +380,11 @@
     </w:p>
     <w:p>
       <w:r>
-        <w:t>Add support for questions when creating/updating/getting events</w:t>
-      </w:r>
-    </w:p>
-    <w:p>
-      <w:r>
-        <w:t xml:space="preserve">Removed </w:t>
-      </w:r>
-      <w:proofErr w:type="spellStart"/>
-      <w:r>
-        <w:t>Automapper</w:t>
-      </w:r>
-      <w:proofErr w:type="spellEnd"/>
-      <w:r>
-        <w:t xml:space="preserve"> from events</w:t>
-      </w:r>
-      <w:r>
-        <w:t xml:space="preserve"> controller</w:t>
-      </w:r>
-      <w:r>
-        <w:t xml:space="preserve"> as the code was clearer without it.</w:t>
-      </w:r>
-    </w:p>
-    <w:p>
-      <w:pPr>
-        <w:pStyle w:val="Heading1"/>
-      </w:pPr>
-      <w:r>
-        <w:t>Thursday 26</w:t>
-      </w:r>
-      <w:r>
-        <w:rPr>
-          <w:vertAlign w:val="superscript"/>
-        </w:rPr>
-        <w:t>th</w:t>
-      </w:r>
-      <w:r>
-        <w:t xml:space="preserve"> Dec 2019</w:t>
-      </w:r>
-    </w:p>
-    <w:p>
-      <w:r>
-        <w:t>API allows questions to be provided when creating</w:t>
-      </w:r>
-      <w:r>
-        <w:t>/updating</w:t>
-      </w:r>
-      <w:r>
-        <w:t xml:space="preserve"> events</w:t>
-      </w:r>
-    </w:p>
-    <w:p>
-      <w:pPr>
-        <w:pStyle w:val="Heading1"/>
-      </w:pPr>
-      <w:r>
-        <w:t>Wednesday 25</w:t>
-      </w:r>
-      <w:r>
-        <w:rPr>
-          <w:vertAlign w:val="superscript"/>
-        </w:rPr>
-        <w:t>th</w:t>
-      </w:r>
-      <w:r>
-        <w:t xml:space="preserve"> Dec 2019</w:t>
-      </w:r>
-    </w:p>
-    <w:p>
-      <w:r>
-        <w:t>Users can now change their profile pictures</w:t>
-      </w:r>
-    </w:p>
-    <w:p>
-      <w:pPr>
-        <w:pStyle w:val="Heading1"/>
-      </w:pPr>
-      <w:r>
-        <w:t>Tuesday 24</w:t>
-      </w:r>
-      <w:r>
-        <w:rPr>
-          <w:vertAlign w:val="superscript"/>
-        </w:rPr>
-        <w:t>th</w:t>
-      </w:r>
-      <w:r>
-        <w:t xml:space="preserve"> Dec 2019</w:t>
-      </w:r>
-    </w:p>
-    <w:p>
-      <w:r>
-        <w:t>System administrators can now create</w:t>
-      </w:r>
-      <w:r>
-        <w:t xml:space="preserve"> and edit</w:t>
-      </w:r>
-      <w:r>
-        <w:t xml:space="preserve"> groups.</w:t>
-      </w:r>
-    </w:p>
-    <w:p>
-      <w:r>
-        <w:t>Added page to view event attendees</w:t>
-      </w:r>
-    </w:p>
-    <w:p>
-      <w:r>
-        <w:rPr>
-          <w:highlight w:val="yellow"/>
-        </w:rPr>
-        <w:t>TODO: Add error handling to all update methods</w:t>
-      </w:r>
-    </w:p>
-    <w:p>
-      <w:pPr>
-        <w:pStyle w:val="Heading1"/>
-      </w:pPr>
-      <w:r>
-        <w:t xml:space="preserve">Monday </w:t>
-      </w:r>
-      <w:proofErr w:type="gramStart"/>
-      <w:r>
-        <w:t>23th</w:t>
-      </w:r>
-      <w:proofErr w:type="gramEnd"/>
-      <w:r>
-        <w:t xml:space="preserve"> Dec 2019</w:t>
-      </w:r>
-    </w:p>
-    <w:p>
-      <w:r>
-        <w:t>Hide/show group actions based on user security</w:t>
-      </w:r>
-    </w:p>
-    <w:p>
-      <w:r>
-        <w:t>Validation errors when creating/updating events are now show on the UI</w:t>
-      </w:r>
-    </w:p>
-    <w:p>
-      <w:pPr>
-        <w:pStyle w:val="Heading1"/>
-      </w:pPr>
-      <w:r>
-        <w:t>Sunday 22</w:t>
-      </w:r>
-      <w:r>
-        <w:rPr>
-          <w:vertAlign w:val="superscript"/>
-        </w:rPr>
-        <w:t>nd</w:t>
-      </w:r>
-      <w:r>
-        <w:t xml:space="preserve"> Dec 2019</w:t>
-      </w:r>
-    </w:p>
-    <w:p>
-      <w:r>
-        <w:t>Added page to allow sysadmin administrators to create group administrators.</w:t>
-      </w:r>
-    </w:p>
-    <w:p>
-      <w:r>
-        <w:t>Combined two event controllers so there is now a single generic method for getting list of events.</w:t>
-      </w:r>
-    </w:p>
-    <w:p>
-      <w:pPr>
-        <w:rPr>
-          <w:strike/>
-        </w:rPr>
-      </w:pPr>
-      <w:r>
-        <w:rPr>
-          <w:strike/>
-        </w:rPr>
-        <w:t>TODO: Hide the button if the user doesn’t have access</w:t>
-      </w:r>
-    </w:p>
-    <w:p>
-      <w:pPr>
-        <w:rPr>
-          <w:strike/>
-        </w:rPr>
-      </w:pPr>
-      <w:r>
-        <w:rPr>
-          <w:strike/>
-        </w:rPr>
-        <w:t xml:space="preserve">TODO: Handle the parsing of errors if </w:t>
-      </w:r>
-      <w:proofErr w:type="gramStart"/>
-      <w:r>
-        <w:rPr>
-          <w:strike/>
-        </w:rPr>
-        <w:t>creating  an</w:t>
-      </w:r>
-      <w:proofErr w:type="gramEnd"/>
-      <w:r>
-        <w:rPr>
-          <w:strike/>
-        </w:rPr>
-        <w:t xml:space="preserve"> event fails.</w:t>
-      </w:r>
-    </w:p>
-    <w:p>
-      <w:r>
-        <w:rPr>
-          <w:highlight w:val="yellow"/>
-        </w:rPr>
-        <w:t xml:space="preserve">TODO: Extend the get list of events </w:t>
-      </w:r>
-      <w:proofErr w:type="gramStart"/>
-      <w:r>
-        <w:rPr>
-          <w:highlight w:val="yellow"/>
-        </w:rPr>
-        <w:t>controller</w:t>
-      </w:r>
-      <w:proofErr w:type="gramEnd"/>
-      <w:r>
-        <w:rPr>
-          <w:highlight w:val="yellow"/>
-        </w:rPr>
-        <w:t xml:space="preserve"> to return past events</w:t>
-      </w:r>
-    </w:p>
-    <w:p>
-      <w:pPr>
-        <w:pStyle w:val="Heading1"/>
-      </w:pPr>
-      <w:r>
-        <w:t>Saturday 21</w:t>
-      </w:r>
-      <w:r>
-        <w:rPr>
-          <w:vertAlign w:val="superscript"/>
-        </w:rPr>
-        <w:t>st</w:t>
-      </w:r>
-      <w:r>
-        <w:t xml:space="preserve"> Dec 2019</w:t>
-      </w:r>
-    </w:p>
-    <w:p>
-      <w:r>
-        <w:t xml:space="preserve">Added API to allow administrators to </w:t>
-      </w:r>
-      <w:r>
-        <w:t>add members to a group.</w:t>
-      </w:r>
-    </w:p>
-    <w:p>
-      <w:pPr>
-        <w:pStyle w:val="Heading1"/>
-      </w:pPr>
-      <w:r>
-        <w:t>Friday 20</w:t>
-      </w:r>
-      <w:r>
-        <w:rPr>
-          <w:vertAlign w:val="superscript"/>
-        </w:rPr>
-        <w:t>th</w:t>
-      </w:r>
-      <w:r>
-        <w:t xml:space="preserve"> Dec 2019</w:t>
-      </w:r>
-    </w:p>
-    <w:p>
-      <w:r>
         <w:t>Added validation to the two user details pages and a bit of styling.  (Still looks rubbish)</w:t>
       </w:r>
     </w:p>
     <w:p>
       <w:r>
-        <w:lastRenderedPageBreak/>
         <w:t>Added new page to allow events to be created.</w:t>
       </w:r>
     </w:p>
@@ -655,6 +686,7 @@
         <w:pStyle w:val="Heading1"/>
       </w:pPr>
       <w:r>
+        <w:lastRenderedPageBreak/>
         <w:t>Saturday 14</w:t>
       </w:r>
       <w:r>
@@ -682,7 +714,6 @@
     </w:p>
     <w:p>
       <w:r>
-        <w:lastRenderedPageBreak/>
         <w:t xml:space="preserve">For testing purposes I’ve made my local site visible using </w:t>
       </w:r>
       <w:proofErr w:type="spellStart"/>
@@ -1013,7 +1044,6 @@
         <w:pStyle w:val="Heading1"/>
       </w:pPr>
       <w:r>
-        <w:lastRenderedPageBreak/>
         <w:t>Tuesday 10</w:t>
       </w:r>
       <w:r>
@@ -1347,6 +1377,7 @@
           <w:sz w:val="19"/>
           <w:szCs w:val="19"/>
         </w:rPr>
+        <w:lastRenderedPageBreak/>
         <w:t>&lt;</w:t>
       </w:r>
       <w:r>

</xml_diff>

<commit_message>
Extend api to return all details about an attendee
</commit_message>
<xml_diff>
--- a/Venimus Dev Diary.docx
+++ b/Venimus Dev Diary.docx
@@ -19,6 +19,81 @@
       <w:pPr>
         <w:pStyle w:val="Heading1"/>
       </w:pPr>
+      <w:r>
+        <w:t>Sunday 5</w:t>
+      </w:r>
+      <w:r>
+        <w:rPr>
+          <w:vertAlign w:val="superscript"/>
+        </w:rPr>
+        <w:t>th</w:t>
+      </w:r>
+      <w:r>
+        <w:t xml:space="preserve"> Jan 2020</w:t>
+      </w:r>
+    </w:p>
+    <w:p>
+      <w:r>
+        <w:t>API now returns full details of event attendees (security controlled)</w:t>
+      </w:r>
+    </w:p>
+    <w:p>
+      <w:r>
+        <w:t>Next steps are</w:t>
+      </w:r>
+    </w:p>
+    <w:p>
+      <w:pPr>
+        <w:pStyle w:val="ListParagraph"/>
+        <w:numPr>
+          <w:ilvl w:val="0"/>
+          <w:numId w:val="4"/>
+        </w:numPr>
+      </w:pPr>
+      <w:r>
+        <w:t>Tidy up controller folders</w:t>
+      </w:r>
+    </w:p>
+    <w:p>
+      <w:pPr>
+        <w:pStyle w:val="ListParagraph"/>
+        <w:numPr>
+          <w:ilvl w:val="0"/>
+          <w:numId w:val="4"/>
+        </w:numPr>
+      </w:pPr>
+      <w:r>
+        <w:t>Review security</w:t>
+      </w:r>
+    </w:p>
+    <w:p>
+      <w:pPr>
+        <w:pStyle w:val="ListParagraph"/>
+        <w:numPr>
+          <w:ilvl w:val="0"/>
+          <w:numId w:val="4"/>
+        </w:numPr>
+      </w:pPr>
+      <w:r>
+        <w:t>Maybe cache groups</w:t>
+      </w:r>
+    </w:p>
+    <w:p>
+      <w:pPr>
+        <w:pStyle w:val="ListParagraph"/>
+        <w:numPr>
+          <w:ilvl w:val="0"/>
+          <w:numId w:val="4"/>
+        </w:numPr>
+      </w:pPr>
+      <w:r>
+        <w:t xml:space="preserve">Remove auto </w:t>
+      </w:r>
+      <w:bookmarkStart w:id="0" w:name="_GoBack"/>
+      <w:bookmarkEnd w:id="0"/>
+      <w:r>
+        <w:t>mapper completely?</w:t>
+      </w:r>
     </w:p>
     <w:p>
       <w:pPr>
@@ -273,6 +348,7 @@
         <w:rPr>
           <w:strike/>
         </w:rPr>
+        <w:lastRenderedPageBreak/>
         <w:t>TODO: Hide the button if the user doesn’t have access</w:t>
       </w:r>
     </w:p>
@@ -309,7 +385,6 @@
           <w:strike/>
         </w:rPr>
       </w:pPr>
-      <w:bookmarkStart w:id="0" w:name="_GoBack"/>
       <w:r>
         <w:rPr>
           <w:strike/>
@@ -334,7 +409,6 @@
         <w:t xml:space="preserve"> to return past events</w:t>
       </w:r>
     </w:p>
-    <w:bookmarkEnd w:id="0"/>
     <w:p>
       <w:pPr>
         <w:pStyle w:val="Heading1"/>
@@ -365,7 +439,6 @@
         <w:pStyle w:val="Heading1"/>
       </w:pPr>
       <w:r>
-        <w:lastRenderedPageBreak/>
         <w:t>Friday 20</w:t>
       </w:r>
       <w:r>
@@ -620,6 +693,7 @@
     </w:p>
     <w:p>
       <w:r>
+        <w:lastRenderedPageBreak/>
         <w:t>Add a unit test which simulates the webhook call from slack.</w:t>
       </w:r>
       <w:r>
@@ -686,7 +760,6 @@
         <w:pStyle w:val="Heading1"/>
       </w:pPr>
       <w:r>
-        <w:lastRenderedPageBreak/>
         <w:t>Saturday 14</w:t>
       </w:r>
       <w:r>
@@ -983,6 +1056,7 @@
     </w:p>
     <w:p>
       <w:r>
+        <w:lastRenderedPageBreak/>
         <w:t>Next step it to make the registration questions a bit more generic.  Currently we ask the following three questions:</w:t>
       </w:r>
     </w:p>
@@ -1377,7 +1451,6 @@
           <w:sz w:val="19"/>
           <w:szCs w:val="19"/>
         </w:rPr>
-        <w:lastRenderedPageBreak/>
         <w:t>&lt;</w:t>
       </w:r>
       <w:r>
@@ -1697,6 +1770,95 @@
     </w:lvl>
   </w:abstractNum>
   <w:abstractNum w:abstractNumId="1" w15:restartNumberingAfterBreak="0">
+    <w:nsid w:val="1D2C5CFD"/>
+    <w:multiLevelType w:val="hybridMultilevel"/>
+    <w:tmpl w:val="C7C2DE54"/>
+    <w:lvl w:ilvl="0" w:tplc="0809000F">
+      <w:start w:val="1"/>
+      <w:numFmt w:val="decimal"/>
+      <w:lvlText w:val="%1."/>
+      <w:lvlJc w:val="left"/>
+      <w:pPr>
+        <w:ind w:left="720" w:hanging="360"/>
+      </w:pPr>
+      <w:rPr>
+        <w:rFonts w:hint="default"/>
+      </w:rPr>
+    </w:lvl>
+    <w:lvl w:ilvl="1" w:tplc="08090019" w:tentative="1">
+      <w:start w:val="1"/>
+      <w:numFmt w:val="lowerLetter"/>
+      <w:lvlText w:val="%2."/>
+      <w:lvlJc w:val="left"/>
+      <w:pPr>
+        <w:ind w:left="1440" w:hanging="360"/>
+      </w:pPr>
+    </w:lvl>
+    <w:lvl w:ilvl="2" w:tplc="0809001B" w:tentative="1">
+      <w:start w:val="1"/>
+      <w:numFmt w:val="lowerRoman"/>
+      <w:lvlText w:val="%3."/>
+      <w:lvlJc w:val="right"/>
+      <w:pPr>
+        <w:ind w:left="2160" w:hanging="180"/>
+      </w:pPr>
+    </w:lvl>
+    <w:lvl w:ilvl="3" w:tplc="0809000F" w:tentative="1">
+      <w:start w:val="1"/>
+      <w:numFmt w:val="decimal"/>
+      <w:lvlText w:val="%4."/>
+      <w:lvlJc w:val="left"/>
+      <w:pPr>
+        <w:ind w:left="2880" w:hanging="360"/>
+      </w:pPr>
+    </w:lvl>
+    <w:lvl w:ilvl="4" w:tplc="08090019" w:tentative="1">
+      <w:start w:val="1"/>
+      <w:numFmt w:val="lowerLetter"/>
+      <w:lvlText w:val="%5."/>
+      <w:lvlJc w:val="left"/>
+      <w:pPr>
+        <w:ind w:left="3600" w:hanging="360"/>
+      </w:pPr>
+    </w:lvl>
+    <w:lvl w:ilvl="5" w:tplc="0809001B" w:tentative="1">
+      <w:start w:val="1"/>
+      <w:numFmt w:val="lowerRoman"/>
+      <w:lvlText w:val="%6."/>
+      <w:lvlJc w:val="right"/>
+      <w:pPr>
+        <w:ind w:left="4320" w:hanging="180"/>
+      </w:pPr>
+    </w:lvl>
+    <w:lvl w:ilvl="6" w:tplc="0809000F" w:tentative="1">
+      <w:start w:val="1"/>
+      <w:numFmt w:val="decimal"/>
+      <w:lvlText w:val="%7."/>
+      <w:lvlJc w:val="left"/>
+      <w:pPr>
+        <w:ind w:left="5040" w:hanging="360"/>
+      </w:pPr>
+    </w:lvl>
+    <w:lvl w:ilvl="7" w:tplc="08090019" w:tentative="1">
+      <w:start w:val="1"/>
+      <w:numFmt w:val="lowerLetter"/>
+      <w:lvlText w:val="%8."/>
+      <w:lvlJc w:val="left"/>
+      <w:pPr>
+        <w:ind w:left="5760" w:hanging="360"/>
+      </w:pPr>
+    </w:lvl>
+    <w:lvl w:ilvl="8" w:tplc="0809001B" w:tentative="1">
+      <w:start w:val="1"/>
+      <w:numFmt w:val="lowerRoman"/>
+      <w:lvlText w:val="%9."/>
+      <w:lvlJc w:val="right"/>
+      <w:pPr>
+        <w:ind w:left="6480" w:hanging="180"/>
+      </w:pPr>
+    </w:lvl>
+  </w:abstractNum>
+  <w:abstractNum w:abstractNumId="2" w15:restartNumberingAfterBreak="0">
     <w:nsid w:val="302365E8"/>
     <w:multiLevelType w:val="hybridMultilevel"/>
     <w:tmpl w:val="81426026"/>
@@ -1809,7 +1971,7 @@
       </w:rPr>
     </w:lvl>
   </w:abstractNum>
-  <w:abstractNum w:abstractNumId="2" w15:restartNumberingAfterBreak="0">
+  <w:abstractNum w:abstractNumId="3" w15:restartNumberingAfterBreak="0">
     <w:nsid w:val="43AD0C01"/>
     <w:multiLevelType w:val="hybridMultilevel"/>
     <w:tmpl w:val="7896A13E"/>
@@ -1923,13 +2085,16 @@
     </w:lvl>
   </w:abstractNum>
   <w:num w:numId="1">
-    <w:abstractNumId w:val="1"/>
+    <w:abstractNumId w:val="2"/>
   </w:num>
   <w:num w:numId="2">
     <w:abstractNumId w:val="0"/>
   </w:num>
   <w:num w:numId="3">
-    <w:abstractNumId w:val="2"/>
+    <w:abstractNumId w:val="3"/>
+  </w:num>
+  <w:num w:numId="4">
+    <w:abstractNumId w:val="1"/>
   </w:num>
 </w:numbering>
 </file>

</xml_diff>

<commit_message>
Remove filters and upgrade MassTransit
I've removed the security filters from the top of each method as they
are a bit magic.  They have been replaced with a combination of
custom model binding and extension methods.  Personally I think
it's much easier to follow.

This commit also changes MassTransit to use the new mediator stuff.
</commit_message>
<xml_diff>
--- a/Venimus Dev Diary.docx
+++ b/Venimus Dev Diary.docx
@@ -20,7 +20,7 @@
         <w:pStyle w:val="Heading1"/>
       </w:pPr>
       <w:r>
-        <w:t>Tuesday 7</w:t>
+        <w:t>Wednesday 8</w:t>
       </w:r>
       <w:r>
         <w:rPr>
@@ -29,61 +29,78 @@
         <w:t>th</w:t>
       </w:r>
       <w:r>
-        <w:t xml:space="preserve"> Jan 2020</w:t>
-      </w:r>
-    </w:p>
-    <w:p>
-      <w:r>
-        <w:t>Fix failing test around obtaining user registration details</w:t>
-      </w:r>
-    </w:p>
-    <w:p>
-      <w:r>
-        <w:t>Move all controllers into a single folder and ensure that they all inherit from the same base class.</w:t>
-      </w:r>
-    </w:p>
-    <w:p>
-      <w:r>
-        <w:t xml:space="preserve">Removed </w:t>
-      </w:r>
-      <w:proofErr w:type="spellStart"/>
-      <w:r>
-        <w:t>AutoMapper</w:t>
-      </w:r>
-      <w:proofErr w:type="spellEnd"/>
-      <w:r>
-        <w:t xml:space="preserve"> to sim</w:t>
-      </w:r>
-      <w:r>
-        <w:t>plify the code as it wasn’t adding any benefit.</w:t>
-      </w:r>
-    </w:p>
-    <w:p>
-      <w:r>
-        <w:t xml:space="preserve">TODO: </w:t>
-      </w:r>
-      <w:r>
-        <w:tab/>
-      </w:r>
-      <w:r>
-        <w:rPr>
-          <w:highlight w:val="yellow"/>
-        </w:rPr>
-        <w:t>Display User Registration Details on the front end</w:t>
-      </w:r>
-    </w:p>
-    <w:p>
-      <w:r>
-        <w:t xml:space="preserve">TODO: </w:t>
-      </w:r>
-      <w:r>
-        <w:rPr>
-          <w:highlight w:val="yellow"/>
-        </w:rPr>
-        <w:t>Introduce class for writing to the service bus.</w:t>
+        <w:t xml:space="preserve"> 2020</w:t>
       </w:r>
       <w:bookmarkStart w:id="0" w:name="_GoBack"/>
       <w:bookmarkEnd w:id="0"/>
+    </w:p>
+    <w:p>
+      <w:r>
+        <w:t>Introduce</w:t>
+      </w:r>
+      <w:r>
+        <w:t>d</w:t>
+      </w:r>
+      <w:r>
+        <w:t xml:space="preserve"> class for writing to the service bus.</w:t>
+      </w:r>
+    </w:p>
+    <w:p>
+      <w:pPr>
+        <w:pStyle w:val="Heading1"/>
+      </w:pPr>
+      <w:r>
+        <w:t>Tuesday 7</w:t>
+      </w:r>
+      <w:r>
+        <w:rPr>
+          <w:vertAlign w:val="superscript"/>
+        </w:rPr>
+        <w:t>th</w:t>
+      </w:r>
+      <w:r>
+        <w:t xml:space="preserve"> Jan 2020</w:t>
+      </w:r>
+    </w:p>
+    <w:p>
+      <w:r>
+        <w:t>Fix failing test around obtaining user registration details</w:t>
+      </w:r>
+    </w:p>
+    <w:p>
+      <w:r>
+        <w:t>Move all controllers into a single folder and ensure that they all inherit from the same base class.</w:t>
+      </w:r>
+    </w:p>
+    <w:p>
+      <w:r>
+        <w:t xml:space="preserve">Removed </w:t>
+      </w:r>
+      <w:proofErr w:type="spellStart"/>
+      <w:r>
+        <w:t>AutoMapper</w:t>
+      </w:r>
+      <w:proofErr w:type="spellEnd"/>
+      <w:r>
+        <w:t xml:space="preserve"> to sim</w:t>
+      </w:r>
+      <w:r>
+        <w:t>plify the code as it wasn’t adding any benefit.</w:t>
+      </w:r>
+    </w:p>
+    <w:p>
+      <w:r>
+        <w:t xml:space="preserve">TODO: </w:t>
+      </w:r>
+      <w:r>
+        <w:tab/>
+      </w:r>
+      <w:r>
+        <w:rPr>
+          <w:highlight w:val="yellow"/>
+        </w:rPr>
+        <w:t>Display User Registration Details on the front end</w:t>
+      </w:r>
     </w:p>
     <w:p>
       <w:pPr>

</xml_diff>